<commit_message>
more edits on paper - nearly there!
</commit_message>
<xml_diff>
--- a/reviewer comments EL.docx
+++ b/reviewer comments EL.docx
@@ -1,6 +1,6 @@
 
 <file path=word/document.xml><?xml version="1.0" encoding="utf-8"?>
-<w:document xmlns:wpc="http://schemas.microsoft.com/office/word/2010/wordprocessingCanvas" xmlns:mc="http://schemas.openxmlformats.org/markup-compatibility/2006" xmlns:o="urn:schemas-microsoft-com:office:office" xmlns:r="http://schemas.openxmlformats.org/officeDocument/2006/relationships" xmlns:m="http://schemas.openxmlformats.org/officeDocument/2006/math" xmlns:v="urn:schemas-microsoft-com:vml" xmlns:wp14="http://schemas.microsoft.com/office/word/2010/wordprocessingDrawing" xmlns:wp="http://schemas.openxmlformats.org/drawingml/2006/wordprocessingDrawing" xmlns:w10="urn:schemas-microsoft-com:office:word" xmlns:w="http://schemas.openxmlformats.org/wordprocessingml/2006/main" xmlns:w14="http://schemas.microsoft.com/office/word/2010/wordml" xmlns:wpg="http://schemas.microsoft.com/office/word/2010/wordprocessingGroup" xmlns:wpi="http://schemas.microsoft.com/office/word/2010/wordprocessingInk" xmlns:wne="http://schemas.microsoft.com/office/word/2006/wordml" xmlns:wps="http://schemas.microsoft.com/office/word/2010/wordprocessingShape" mc:Ignorable="w14 wp14">
+<w:document xmlns:wpc="http://schemas.microsoft.com/office/word/2010/wordprocessingCanvas" xmlns:cx="http://schemas.microsoft.com/office/drawing/2014/chartex" xmlns:cx1="http://schemas.microsoft.com/office/drawing/2015/9/8/chartex" xmlns:cx2="http://schemas.microsoft.com/office/drawing/2015/10/21/chartex" xmlns:cx3="http://schemas.microsoft.com/office/drawing/2016/5/9/chartex" xmlns:cx4="http://schemas.microsoft.com/office/drawing/2016/5/10/chartex" xmlns:cx5="http://schemas.microsoft.com/office/drawing/2016/5/11/chartex" xmlns:cx6="http://schemas.microsoft.com/office/drawing/2016/5/12/chartex" xmlns:cx7="http://schemas.microsoft.com/office/drawing/2016/5/13/chartex" xmlns:cx8="http://schemas.microsoft.com/office/drawing/2016/5/14/chartex" xmlns:mc="http://schemas.openxmlformats.org/markup-compatibility/2006" xmlns:aink="http://schemas.microsoft.com/office/drawing/2016/ink" xmlns:am3d="http://schemas.microsoft.com/office/drawing/2017/model3d" xmlns:o="urn:schemas-microsoft-com:office:office" xmlns:r="http://schemas.openxmlformats.org/officeDocument/2006/relationships" xmlns:m="http://schemas.openxmlformats.org/officeDocument/2006/math" xmlns:v="urn:schemas-microsoft-com:vml" xmlns:wp14="http://schemas.microsoft.com/office/word/2010/wordprocessingDrawing" xmlns:wp="http://schemas.openxmlformats.org/drawingml/2006/wordprocessingDrawing" xmlns:w10="urn:schemas-microsoft-com:office:word" xmlns:w="http://schemas.openxmlformats.org/wordprocessingml/2006/main" xmlns:w14="http://schemas.microsoft.com/office/word/2010/wordml" xmlns:w15="http://schemas.microsoft.com/office/word/2012/wordml" xmlns:w16cid="http://schemas.microsoft.com/office/word/2016/wordml/cid" xmlns:w16se="http://schemas.microsoft.com/office/word/2015/wordml/symex" xmlns:wpg="http://schemas.microsoft.com/office/word/2010/wordprocessingGroup" xmlns:wpi="http://schemas.microsoft.com/office/word/2010/wordprocessingInk" xmlns:wne="http://schemas.microsoft.com/office/word/2006/wordml" xmlns:wps="http://schemas.microsoft.com/office/word/2010/wordprocessingShape" mc:Ignorable="w14 w15 w16se w16cid wp14">
   <w:body>
     <w:p>
       <w:r>
@@ -31,7 +31,15 @@
           <w:sz w:val="22"/>
           <w:szCs w:val="22"/>
         </w:rPr>
-        <w:t xml:space="preserve">I’m assuming Reviewer #1 is Hayward. If so, he is citing (his own) published data and, implicitly, asking why we dared to not find the same thing that he found. The answer is that this is a study in field ecology. In the past, we’ve had similar issues with this reviewer and Caroline </w:t>
+        <w:t xml:space="preserve">I’m assuming Reviewer #1 is Hayward. If so, he is citing (his own) published data and, implicitly, asking why we dared to not find the same thing that he found. The answer is that this is a study in field ecology. In the past, we’ve had similar issues with this reviewer and </w:t>
+      </w:r>
+      <w:r>
+        <w:rPr>
+          <w:rFonts w:ascii="Calibri" w:eastAsia="Times New Roman" w:hAnsi="Calibri" w:cs="Calibri"/>
+          <w:sz w:val="22"/>
+          <w:szCs w:val="22"/>
+        </w:rPr>
+        <w:t xml:space="preserve">Caroline </w:t>
       </w:r>
       <w:proofErr w:type="spellStart"/>
       <w:r>
@@ -110,7 +118,6 @@
         </w:numPr>
         <w:rPr>
           <w:rFonts w:eastAsia="Times New Roman"/>
-          <w:color w:val="FF0000"/>
         </w:rPr>
       </w:pPr>
       <w:r>
@@ -125,14 +132,10 @@
     <w:p>
       <w:pPr>
         <w:pStyle w:val="ListParagraph"/>
-        <w:rPr>
-          <w:color w:val="FF0000"/>
-        </w:rPr>
       </w:pPr>
       <w:r>
         <w:rPr>
           <w:rFonts w:ascii="Calibri" w:hAnsi="Calibri" w:cs="Calibri"/>
-          <w:color w:val="FF0000"/>
           <w:sz w:val="22"/>
           <w:szCs w:val="22"/>
         </w:rPr>
@@ -180,23 +183,6 @@
     <w:p>
       <w:pPr>
         <w:pStyle w:val="ListParagraph"/>
-        <w:rPr>
-          <w:color w:val="FF0000"/>
-        </w:rPr>
-      </w:pPr>
-      <w:r>
-        <w:rPr>
-          <w:rFonts w:ascii="Calibri" w:hAnsi="Calibri" w:cs="Calibri"/>
-          <w:color w:val="FF0000"/>
-          <w:sz w:val="22"/>
-          <w:szCs w:val="22"/>
-        </w:rPr>
-        <w:t> </w:t>
-      </w:r>
-    </w:p>
-    <w:p>
-      <w:pPr>
-        <w:pStyle w:val="ListParagraph"/>
       </w:pPr>
       <w:r>
         <w:rPr>
@@ -204,7 +190,28 @@
           <w:sz w:val="22"/>
           <w:szCs w:val="22"/>
         </w:rPr>
-        <w:t xml:space="preserve">I think re-wording this sentence to highlight the tension between these mutually exclusive outcomes could help shape the </w:t>
+        <w:t> </w:t>
+      </w:r>
+    </w:p>
+    <w:p>
+      <w:pPr>
+        <w:pStyle w:val="ListParagraph"/>
+      </w:pPr>
+      <w:r>
+        <w:rPr>
+          <w:rFonts w:ascii="Calibri" w:hAnsi="Calibri" w:cs="Calibri"/>
+          <w:sz w:val="22"/>
+          <w:szCs w:val="22"/>
+        </w:rPr>
+        <w:t xml:space="preserve">I think re-wording this </w:t>
+      </w:r>
+      <w:r>
+        <w:rPr>
+          <w:rFonts w:ascii="Calibri" w:hAnsi="Calibri" w:cs="Calibri"/>
+          <w:sz w:val="22"/>
+          <w:szCs w:val="22"/>
+        </w:rPr>
+        <w:t xml:space="preserve">sentence to highlight the tension between these mutually exclusive outcomes could help shape the </w:t>
       </w:r>
       <w:proofErr w:type="spellStart"/>
       <w:r>
@@ -462,13 +469,11 @@
         </w:numPr>
         <w:rPr>
           <w:rFonts w:eastAsia="Times New Roman"/>
-          <w:color w:val="FF0000"/>
         </w:rPr>
       </w:pPr>
       <w:r>
         <w:rPr>
           <w:rFonts w:ascii="Calibri" w:eastAsia="Times New Roman" w:hAnsi="Calibri" w:cs="Calibri"/>
-          <w:color w:val="FF0000"/>
           <w:sz w:val="22"/>
           <w:szCs w:val="22"/>
         </w:rPr>
@@ -550,21 +555,7 @@
         <w:rPr>
           <w:rFonts w:ascii="Calibri" w:hAnsi="Calibri" w:cs="Calibri"/>
         </w:rPr>
-        <w:t xml:space="preserve"> consumption of </w:t>
-      </w:r>
-      <w:proofErr w:type="spellStart"/>
-      <w:r>
-        <w:rPr>
-          <w:rFonts w:ascii="Calibri" w:hAnsi="Calibri" w:cs="Calibri"/>
-        </w:rPr>
-        <w:t>dik-dik</w:t>
-      </w:r>
-      <w:proofErr w:type="spellEnd"/>
-      <w:r>
-        <w:rPr>
-          <w:rFonts w:ascii="Calibri" w:hAnsi="Calibri" w:cs="Calibri"/>
-        </w:rPr>
-        <w:t xml:space="preserve"> over impala).</w:t>
+        <w:t xml:space="preserve"> consumption of dik-dik over impala).</w:t>
       </w:r>
     </w:p>
     <w:p>
@@ -858,25 +849,7 @@
           <w:sz w:val="24"/>
           <w:szCs w:val="24"/>
         </w:rPr>
-        <w:t xml:space="preserve">- Page 4, 2nd paragraph, last sentence: I think it is worth pointing out that the high rate of consumption of </w:t>
-      </w:r>
-      <w:proofErr w:type="spellStart"/>
-      <w:r>
-        <w:rPr>
-          <w:rFonts w:eastAsia="Times New Roman"/>
-          <w:sz w:val="24"/>
-          <w:szCs w:val="24"/>
-        </w:rPr>
-        <w:t>dikdiks</w:t>
-      </w:r>
-      <w:proofErr w:type="spellEnd"/>
-      <w:r>
-        <w:rPr>
-          <w:rFonts w:eastAsia="Times New Roman"/>
-          <w:sz w:val="24"/>
-          <w:szCs w:val="24"/>
-        </w:rPr>
-        <w:t xml:space="preserve"> at </w:t>
+        <w:t xml:space="preserve">- Page 4, 2nd paragraph, last sentence: I think it is worth pointing out that the high rate of consumption of dikdiks at </w:t>
       </w:r>
       <w:proofErr w:type="spellStart"/>
       <w:r>
@@ -1115,47 +1088,16 @@
       <w:r>
         <w:rPr>
           <w:rFonts w:eastAsia="Times New Roman"/>
-          <w:color w:val="FF0000"/>
-          <w:sz w:val="24"/>
-          <w:szCs w:val="24"/>
-        </w:rPr>
-        <w:br/>
-      </w:r>
-      <w:commentRangeStart w:id="1"/>
-      <w:r>
-        <w:rPr>
-          <w:rFonts w:eastAsia="Times New Roman"/>
-          <w:color w:val="FF0000"/>
-          <w:sz w:val="24"/>
-          <w:szCs w:val="24"/>
-        </w:rPr>
-        <w:t xml:space="preserve">- Page 11, 2nd paragraph: to provide more confidence in your use of the frequency of impalas killed by wild dogs in the chase overheating scenario, could you provide some information on the throughput of food through wild dog guts (I've seen them defecate at a kill site, but I don't know whether that was from the current meal or a previous one). Also, what </w:t>
-      </w:r>
-      <w:proofErr w:type="gramStart"/>
-      <w:r>
-        <w:rPr>
-          <w:rFonts w:eastAsia="Times New Roman"/>
-          <w:color w:val="FF0000"/>
-          <w:sz w:val="24"/>
-          <w:szCs w:val="24"/>
-        </w:rPr>
-        <w:t>proportion of scats are</w:t>
-      </w:r>
-      <w:proofErr w:type="gramEnd"/>
-      <w:r>
-        <w:rPr>
-          <w:rFonts w:eastAsia="Times New Roman"/>
-          <w:color w:val="FF0000"/>
-          <w:sz w:val="24"/>
-          <w:szCs w:val="24"/>
-        </w:rPr>
-        <w:t xml:space="preserve"> produced near kill sites </w:t>
+          <w:sz w:val="24"/>
+          <w:szCs w:val="24"/>
+        </w:rPr>
+        <w:br/>
+        <w:t xml:space="preserve">- Page 11, 2nd paragraph: to provide more confidence in your use of the frequency of impalas killed by wild dogs in the chase overheating scenario, could you provide some information on the throughput of food through wild dog guts (I've seen them defecate at a kill site, but I don't know whether that was from the current meal or a previous one). Also, what proportion of scats are produced near kill sites </w:t>
       </w:r>
       <w:proofErr w:type="spellStart"/>
       <w:r>
         <w:rPr>
           <w:rFonts w:eastAsia="Times New Roman"/>
-          <w:color w:val="FF0000"/>
           <w:sz w:val="24"/>
           <w:szCs w:val="24"/>
         </w:rPr>
@@ -1165,18 +1107,10 @@
       <w:r>
         <w:rPr>
           <w:rFonts w:eastAsia="Times New Roman"/>
-          <w:color w:val="FF0000"/>
           <w:sz w:val="24"/>
           <w:szCs w:val="24"/>
         </w:rPr>
         <w:t xml:space="preserve"> further afield?</w:t>
-      </w:r>
-      <w:commentRangeEnd w:id="1"/>
-      <w:r>
-        <w:rPr>
-          <w:rStyle w:val="CommentReference"/>
-        </w:rPr>
-        <w:commentReference w:id="1"/>
       </w:r>
       <w:r>
         <w:rPr>
@@ -1558,6 +1492,151 @@
         </w:rPr>
         <w:br/>
       </w:r>
+      <w:commentRangeStart w:id="1"/>
+      <w:r>
+        <w:rPr>
+          <w:rFonts w:eastAsia="Times New Roman"/>
+          <w:color w:val="808080" w:themeColor="background1" w:themeShade="80"/>
+          <w:sz w:val="24"/>
+          <w:szCs w:val="24"/>
+        </w:rPr>
+        <w:t>• I think there are too many tables in the main text that show the results of statistical analysis - these are difficult to parse for salient points. Perhaps some of these could be moved to the Supp Info, or reworked so that the salient results are made clearer.</w:t>
+      </w:r>
+      <w:r>
+        <w:rPr>
+          <w:rFonts w:eastAsia="Times New Roman"/>
+          <w:color w:val="A6A6A6" w:themeColor="background1" w:themeShade="A6"/>
+          <w:sz w:val="24"/>
+          <w:szCs w:val="24"/>
+        </w:rPr>
+        <w:br/>
+      </w:r>
+      <w:commentRangeEnd w:id="1"/>
+      <w:r>
+        <w:rPr>
+          <w:rStyle w:val="CommentReference"/>
+        </w:rPr>
+        <w:commentReference w:id="1"/>
+      </w:r>
+      <w:r>
+        <w:rPr>
+          <w:rFonts w:eastAsia="Times New Roman"/>
+          <w:color w:val="FF0000"/>
+          <w:sz w:val="24"/>
+          <w:szCs w:val="24"/>
+        </w:rPr>
+        <w:br/>
+      </w:r>
+      <w:r>
+        <w:rPr>
+          <w:rFonts w:eastAsia="Times New Roman"/>
+          <w:sz w:val="24"/>
+          <w:szCs w:val="24"/>
+        </w:rPr>
+        <w:t>Specific comments</w:t>
+      </w:r>
+      <w:r>
+        <w:rPr>
+          <w:rFonts w:eastAsia="Times New Roman"/>
+          <w:color w:val="FF0000"/>
+          <w:sz w:val="24"/>
+          <w:szCs w:val="24"/>
+        </w:rPr>
+        <w:br/>
+      </w:r>
+      <w:r>
+        <w:rPr>
+          <w:rFonts w:eastAsia="Times New Roman"/>
+          <w:sz w:val="24"/>
+          <w:szCs w:val="24"/>
+        </w:rPr>
+        <w:t>• Title: I think the title needs to better highlight your focus on the endothermic parts of the community. Ditto for your abbreviated title. What about adding the word ‘mammal’ in there somewhere? It would immediately get across that you are focusing on endotherms.</w:t>
+      </w:r>
+      <w:r>
+        <w:rPr>
+          <w:rFonts w:eastAsia="Times New Roman"/>
+          <w:sz w:val="24"/>
+          <w:szCs w:val="24"/>
+        </w:rPr>
+        <w:br/>
+      </w:r>
+      <w:r>
+        <w:rPr>
+          <w:rFonts w:eastAsia="Times New Roman"/>
+          <w:sz w:val="24"/>
+          <w:szCs w:val="24"/>
+        </w:rPr>
+        <w:t>• Page 2; Abstract: I think the abstract can be made quite a bit clearer, including setup of the problem and description of results.</w:t>
+      </w:r>
+      <w:r>
+        <w:rPr>
+          <w:rFonts w:eastAsia="Times New Roman"/>
+          <w:color w:val="FF0000"/>
+          <w:sz w:val="24"/>
+          <w:szCs w:val="24"/>
+        </w:rPr>
+        <w:br/>
+      </w:r>
+      <w:r>
+        <w:rPr>
+          <w:rFonts w:eastAsia="Times New Roman"/>
+          <w:sz w:val="24"/>
+          <w:szCs w:val="24"/>
+        </w:rPr>
+        <w:t>• Page 2; Line 6-8: Among many other things of course.</w:t>
+      </w:r>
+      <w:r>
+        <w:rPr>
+          <w:rFonts w:eastAsia="Times New Roman"/>
+          <w:sz w:val="24"/>
+          <w:szCs w:val="24"/>
+        </w:rPr>
+        <w:br/>
+        <w:t>• Page 3; Line 7-12: It’s unclear to me what you mean here by 'indirect'. Presumably there are some direct effects from climate on at least one of the species in a trophic interaction in order for there to be an indirect effect, or am I misunderstanding what you mean by ‘indirect’ vs ‘direct’. Either way, this should be clarified.</w:t>
+      </w:r>
+      <w:r>
+        <w:rPr>
+          <w:rFonts w:eastAsia="Times New Roman"/>
+          <w:color w:val="FF0000"/>
+          <w:sz w:val="24"/>
+          <w:szCs w:val="24"/>
+        </w:rPr>
+        <w:br/>
+      </w:r>
+      <w:r>
+        <w:rPr>
+          <w:rFonts w:eastAsia="Times New Roman"/>
+          <w:sz w:val="24"/>
+          <w:szCs w:val="24"/>
+        </w:rPr>
+        <w:t xml:space="preserve">• Page 3; Line 21: Aren’t "individual </w:t>
+      </w:r>
+      <w:proofErr w:type="spellStart"/>
+      <w:r>
+        <w:rPr>
+          <w:rFonts w:eastAsia="Times New Roman"/>
+          <w:sz w:val="24"/>
+          <w:szCs w:val="24"/>
+        </w:rPr>
+        <w:t>behavioral</w:t>
+      </w:r>
+      <w:proofErr w:type="spellEnd"/>
+      <w:r>
+        <w:rPr>
+          <w:rFonts w:eastAsia="Times New Roman"/>
+          <w:sz w:val="24"/>
+          <w:szCs w:val="24"/>
+        </w:rPr>
+        <w:t xml:space="preserve"> shifts' a direct effect of temperature on a species?</w:t>
+      </w:r>
+      <w:r>
+        <w:rPr>
+          <w:rFonts w:eastAsia="Times New Roman"/>
+          <w:sz w:val="24"/>
+          <w:szCs w:val="24"/>
+        </w:rPr>
+        <w:br/>
+      </w:r>
       <w:commentRangeStart w:id="2"/>
       <w:r>
         <w:rPr>
@@ -1566,284 +1645,108 @@
           <w:sz w:val="24"/>
           <w:szCs w:val="24"/>
         </w:rPr>
-        <w:t xml:space="preserve">• I think there are too many tables in the main text that show the results of statistical analysis - these are difficult to parse for salient points. Perhaps some of these could be moved to the </w:t>
+        <w:t>• Page 3; Line 28: Also see new paper on this by Grady et al (Metabolic asymmetry and the global diversity of marine predators. Science 363:6425)</w:t>
+      </w:r>
+      <w:commentRangeEnd w:id="2"/>
+      <w:r>
+        <w:rPr>
+          <w:rStyle w:val="CommentReference"/>
+        </w:rPr>
+        <w:commentReference w:id="2"/>
+      </w:r>
+      <w:r>
+        <w:rPr>
+          <w:rFonts w:eastAsia="Times New Roman"/>
+          <w:color w:val="FF0000"/>
+          <w:sz w:val="24"/>
+          <w:szCs w:val="24"/>
+        </w:rPr>
+        <w:br/>
+      </w:r>
+      <w:r>
+        <w:rPr>
+          <w:rFonts w:eastAsia="Times New Roman"/>
+          <w:sz w:val="24"/>
+          <w:szCs w:val="24"/>
+        </w:rPr>
+        <w:t>• Page 4; Line 14-16: You say you examined 'movement', but it’s unclear exactly what data you used here.</w:t>
+      </w:r>
+      <w:r>
+        <w:rPr>
+          <w:rFonts w:eastAsia="Times New Roman"/>
+          <w:color w:val="FF0000"/>
+          <w:sz w:val="24"/>
+          <w:szCs w:val="24"/>
+        </w:rPr>
+        <w:br/>
+      </w:r>
+      <w:r>
+        <w:rPr>
+          <w:rFonts w:eastAsia="Times New Roman"/>
+          <w:sz w:val="24"/>
+          <w:szCs w:val="24"/>
+        </w:rPr>
+        <w:t xml:space="preserve">• Page 4; Line 39: But in the paragraph above you say that wild dogs are crepuscular, not </w:t>
       </w:r>
       <w:proofErr w:type="spellStart"/>
       <w:r>
         <w:rPr>
           <w:rFonts w:eastAsia="Times New Roman"/>
-          <w:color w:val="808080" w:themeColor="background1" w:themeShade="80"/>
-          <w:sz w:val="24"/>
-          <w:szCs w:val="24"/>
-        </w:rPr>
-        <w:t>Supp</w:t>
+          <w:sz w:val="24"/>
+          <w:szCs w:val="24"/>
+        </w:rPr>
+        <w:t>dirunal</w:t>
       </w:r>
       <w:proofErr w:type="spellEnd"/>
       <w:r>
         <w:rPr>
           <w:rFonts w:eastAsia="Times New Roman"/>
-          <w:color w:val="808080" w:themeColor="background1" w:themeShade="80"/>
-          <w:sz w:val="24"/>
-          <w:szCs w:val="24"/>
-        </w:rPr>
-        <w:t xml:space="preserve"> Info, or reworked so that the salient results are made clearer.</w:t>
-      </w:r>
-      <w:r>
-        <w:rPr>
-          <w:rFonts w:eastAsia="Times New Roman"/>
-          <w:color w:val="A6A6A6" w:themeColor="background1" w:themeShade="A6"/>
-          <w:sz w:val="24"/>
-          <w:szCs w:val="24"/>
-        </w:rPr>
-        <w:br/>
-      </w:r>
-      <w:commentRangeEnd w:id="2"/>
-      <w:r>
-        <w:rPr>
-          <w:rStyle w:val="CommentReference"/>
-        </w:rPr>
-        <w:commentReference w:id="2"/>
-      </w:r>
-      <w:r>
-        <w:rPr>
-          <w:rFonts w:eastAsia="Times New Roman"/>
-          <w:color w:val="FF0000"/>
-          <w:sz w:val="24"/>
-          <w:szCs w:val="24"/>
-        </w:rPr>
-        <w:br/>
-      </w:r>
-      <w:r>
-        <w:rPr>
-          <w:rFonts w:eastAsia="Times New Roman"/>
-          <w:sz w:val="24"/>
-          <w:szCs w:val="24"/>
-        </w:rPr>
-        <w:t>Specific comments</w:t>
-      </w:r>
-      <w:r>
-        <w:rPr>
-          <w:rFonts w:eastAsia="Times New Roman"/>
-          <w:color w:val="FF0000"/>
-          <w:sz w:val="24"/>
-          <w:szCs w:val="24"/>
-        </w:rPr>
-        <w:br/>
-      </w:r>
-      <w:r>
-        <w:rPr>
-          <w:rFonts w:eastAsia="Times New Roman"/>
-          <w:sz w:val="24"/>
-          <w:szCs w:val="24"/>
-        </w:rPr>
-        <w:t>• Title: I think the title needs to better highlight your focus on the endothermic parts of the community. Ditto for your abbreviated title. What about adding the word ‘mammal’ in there somewhere? It would immediately get across that you are focusing on endotherms.</w:t>
-      </w:r>
-      <w:r>
-        <w:rPr>
-          <w:rFonts w:eastAsia="Times New Roman"/>
-          <w:sz w:val="24"/>
-          <w:szCs w:val="24"/>
-        </w:rPr>
-        <w:br/>
-      </w:r>
-      <w:r>
-        <w:rPr>
-          <w:rFonts w:eastAsia="Times New Roman"/>
-          <w:sz w:val="24"/>
-          <w:szCs w:val="24"/>
-        </w:rPr>
-        <w:t>• Page 2; Abstract: I think the abstract can be made quite a bit clearer, including setup of the problem and description of results.</w:t>
-      </w:r>
-      <w:r>
-        <w:rPr>
-          <w:rFonts w:eastAsia="Times New Roman"/>
-          <w:color w:val="FF0000"/>
-          <w:sz w:val="24"/>
-          <w:szCs w:val="24"/>
-        </w:rPr>
-        <w:br/>
-      </w:r>
-      <w:r>
-        <w:rPr>
-          <w:rFonts w:eastAsia="Times New Roman"/>
-          <w:sz w:val="24"/>
-          <w:szCs w:val="24"/>
-        </w:rPr>
-        <w:t>• Page 2; Line 6-8: Among many other things of course.</w:t>
-      </w:r>
-      <w:r>
-        <w:rPr>
-          <w:rFonts w:eastAsia="Times New Roman"/>
-          <w:sz w:val="24"/>
-          <w:szCs w:val="24"/>
-        </w:rPr>
-        <w:br/>
-        <w:t>• Page 3; Line 7-12: It’s unclear to me what you mean here by 'indirect'. Presumably there are some direct effects from climate on at least one of the species in a trophic interaction in order for there to be an indirect effect, or am I misunderstanding what you mean by ‘indirect’ vs ‘direct’. Either way, this should be clarified.</w:t>
-      </w:r>
-      <w:r>
-        <w:rPr>
-          <w:rFonts w:eastAsia="Times New Roman"/>
-          <w:color w:val="FF0000"/>
-          <w:sz w:val="24"/>
-          <w:szCs w:val="24"/>
-        </w:rPr>
-        <w:br/>
-      </w:r>
-      <w:r>
-        <w:rPr>
-          <w:rFonts w:eastAsia="Times New Roman"/>
-          <w:sz w:val="24"/>
-          <w:szCs w:val="24"/>
-        </w:rPr>
-        <w:t xml:space="preserve">• Page 3; Line 21: Aren’t "individual </w:t>
-      </w:r>
-      <w:proofErr w:type="spellStart"/>
-      <w:r>
-        <w:rPr>
-          <w:rFonts w:eastAsia="Times New Roman"/>
-          <w:sz w:val="24"/>
-          <w:szCs w:val="24"/>
-        </w:rPr>
-        <w:t>behavioral</w:t>
-      </w:r>
-      <w:proofErr w:type="spellEnd"/>
-      <w:r>
-        <w:rPr>
-          <w:rFonts w:eastAsia="Times New Roman"/>
-          <w:sz w:val="24"/>
-          <w:szCs w:val="24"/>
-        </w:rPr>
-        <w:t xml:space="preserve"> shifts' a direct effect of temperature on a species?</w:t>
-      </w:r>
-      <w:r>
-        <w:rPr>
-          <w:rFonts w:eastAsia="Times New Roman"/>
-          <w:sz w:val="24"/>
-          <w:szCs w:val="24"/>
-        </w:rPr>
-        <w:br/>
-      </w:r>
-      <w:commentRangeStart w:id="3"/>
-      <w:r>
-        <w:rPr>
-          <w:rFonts w:eastAsia="Times New Roman"/>
-          <w:color w:val="808080" w:themeColor="background1" w:themeShade="80"/>
-          <w:sz w:val="24"/>
-          <w:szCs w:val="24"/>
-        </w:rPr>
-        <w:t>• Page 3; Line 28: Also see new paper on this by Grady et al (Metabolic asymmetry and the global diversity of marine predators. Science 363:6425</w:t>
+          <w:sz w:val="24"/>
+          <w:szCs w:val="24"/>
+        </w:rPr>
+        <w:t>.</w:t>
+      </w:r>
+      <w:r>
+        <w:rPr>
+          <w:rFonts w:eastAsia="Times New Roman"/>
+          <w:sz w:val="24"/>
+          <w:szCs w:val="24"/>
+        </w:rPr>
+        <w:br/>
+      </w:r>
+      <w:r>
+        <w:rPr>
+          <w:rFonts w:eastAsia="Times New Roman"/>
+          <w:sz w:val="24"/>
+          <w:szCs w:val="24"/>
+        </w:rPr>
+        <w:t>• Page 4; Line 44-57: But if wild dogs reduce their daytime foraging effort because of high temperatures, then I don’t understand why you have both impala and dik-dik listed as "unchanged foraging during daytime" in Table 1 for the first scenario? Surely, they would be under the same broad thermal constraints? Or perhaps it’s even more severe for the larger impala?</w:t>
+      </w:r>
+      <w:r>
+        <w:rPr>
+          <w:rFonts w:eastAsia="Times New Roman"/>
+          <w:color w:val="FF0000"/>
+          <w:sz w:val="24"/>
+          <w:szCs w:val="24"/>
+        </w:rPr>
+        <w:br/>
+      </w:r>
+      <w:r>
+        <w:rPr>
+          <w:rFonts w:eastAsia="Times New Roman"/>
+          <w:sz w:val="24"/>
+          <w:szCs w:val="24"/>
+        </w:rPr>
+        <w:t xml:space="preserve">• Page 5; Line 2-21: As currently proposed, Scenario 2 strikes me as a bit of a just-so story that doesn’t necessarily relate directly to effects of environmental temperature. It’s also a little confusing to follow. First, it’s not clear that impala occur in glades at night simple due to higher day time temperatures as there are likely to be other important effects at play here (i.e. alterations in detection distance by both predator and prey between day and night). Second - this scenario seems quite circular, as the predicted change in predation rate states that impala are predictably located in glades as does the explanation. Third, why do you expect wild dogs to increase their use of glade use but no change expected for the two prey species? If dogs do use glades more at night, then surely the prey species would also acclimate and shift their nocturnal habitat preferences? Lastly, if the location of impala </w:t>
       </w:r>
       <w:proofErr w:type="gramStart"/>
       <w:r>
         <w:rPr>
           <w:rFonts w:eastAsia="Times New Roman"/>
-          <w:color w:val="808080" w:themeColor="background1" w:themeShade="80"/>
-          <w:sz w:val="24"/>
-          <w:szCs w:val="24"/>
-        </w:rPr>
-        <w:t>)</w:t>
-      </w:r>
-      <w:commentRangeEnd w:id="3"/>
-      <w:proofErr w:type="gramEnd"/>
-      <w:r>
-        <w:rPr>
-          <w:rStyle w:val="CommentReference"/>
-        </w:rPr>
-        <w:commentReference w:id="3"/>
-      </w:r>
-      <w:r>
-        <w:rPr>
-          <w:rFonts w:eastAsia="Times New Roman"/>
-          <w:color w:val="FF0000"/>
-          <w:sz w:val="24"/>
-          <w:szCs w:val="24"/>
-        </w:rPr>
-        <w:br/>
-      </w:r>
-      <w:r>
-        <w:rPr>
-          <w:rFonts w:eastAsia="Times New Roman"/>
-          <w:sz w:val="24"/>
-          <w:szCs w:val="24"/>
-        </w:rPr>
-        <w:t>• Page 4; Line 14-16: You say you examined 'movement', but it’s unclear exactly what data you used here.</w:t>
-      </w:r>
-      <w:r>
-        <w:rPr>
-          <w:rFonts w:eastAsia="Times New Roman"/>
-          <w:color w:val="FF0000"/>
-          <w:sz w:val="24"/>
-          <w:szCs w:val="24"/>
-        </w:rPr>
-        <w:br/>
-      </w:r>
-      <w:r>
-        <w:rPr>
-          <w:rFonts w:eastAsia="Times New Roman"/>
-          <w:sz w:val="24"/>
-          <w:szCs w:val="24"/>
-        </w:rPr>
-        <w:t xml:space="preserve">• Page 4; Line 39: But in the paragraph above you say that wild dogs are crepuscular, not </w:t>
-      </w:r>
-      <w:proofErr w:type="spellStart"/>
-      <w:r>
-        <w:rPr>
-          <w:rFonts w:eastAsia="Times New Roman"/>
-          <w:sz w:val="24"/>
-          <w:szCs w:val="24"/>
-        </w:rPr>
-        <w:t>dirunal</w:t>
-      </w:r>
-      <w:proofErr w:type="spellEnd"/>
-      <w:r>
-        <w:rPr>
-          <w:rFonts w:eastAsia="Times New Roman"/>
-          <w:sz w:val="24"/>
-          <w:szCs w:val="24"/>
-        </w:rPr>
-        <w:t>.</w:t>
-      </w:r>
-      <w:r>
-        <w:rPr>
-          <w:rFonts w:eastAsia="Times New Roman"/>
-          <w:sz w:val="24"/>
-          <w:szCs w:val="24"/>
-        </w:rPr>
-        <w:br/>
-      </w:r>
-      <w:r>
-        <w:rPr>
-          <w:rFonts w:eastAsia="Times New Roman"/>
-          <w:sz w:val="24"/>
-          <w:szCs w:val="24"/>
-        </w:rPr>
-        <w:t>• Page 4; Line 44-57: But if wild dogs reduce their daytime foraging effort because of high temperatures, then I don’t understand why you have both impala and dik-dik listed as "unchanged foraging during daytime" in Table 1 for the first scenario? Surely, they would be under the same broad thermal constraints? Or perhaps it’s even more severe for the larger impala?</w:t>
-      </w:r>
-      <w:r>
-        <w:rPr>
-          <w:rFonts w:eastAsia="Times New Roman"/>
-          <w:color w:val="FF0000"/>
-          <w:sz w:val="24"/>
-          <w:szCs w:val="24"/>
-        </w:rPr>
-        <w:br/>
-      </w:r>
-      <w:r>
-        <w:rPr>
-          <w:rFonts w:eastAsia="Times New Roman"/>
-          <w:sz w:val="24"/>
-          <w:szCs w:val="24"/>
-        </w:rPr>
-        <w:t xml:space="preserve">• Page 5; Line 2-21: As currently proposed, Scenario 2 strikes me as a bit of a just-so story that doesn’t necessarily relate directly to effects of environmental temperature. It’s also a little confusing to follow. First, it’s not clear that impala occur in glades at night simple due to higher day time temperatures as there are likely to be other important effects at play here (i.e. alterations in detection distance by both predator and prey between day and night). Second - this scenario seems quite circular, as the predicted change in predation rate states that impala are predictably located in glades as does the explanation. Third, why do you expect wild dogs to increase their use of glade use but no change expected for the two prey species? If dogs do use glades more at night, then surely the prey species would also acclimate and shift their nocturnal habitat preferences? Lastly, if the </w:t>
-      </w:r>
-      <w:proofErr w:type="gramStart"/>
-      <w:r>
-        <w:rPr>
-          <w:rFonts w:eastAsia="Times New Roman"/>
-          <w:sz w:val="24"/>
-          <w:szCs w:val="24"/>
-        </w:rPr>
-        <w:t>location of impala are</w:t>
+          <w:sz w:val="24"/>
+          <w:szCs w:val="24"/>
+        </w:rPr>
+        <w:t>are</w:t>
       </w:r>
       <w:proofErr w:type="gramEnd"/>
       <w:r>
@@ -1897,14 +1800,116 @@
         </w:rPr>
         <w:t>• Page 5; Line 35-37: Why are per capita predation rates for impala higher in habitats with more physical complexity? Also, wild dogs might indeed be seeking shade more during hot weather</w:t>
       </w:r>
+      <w:bookmarkStart w:id="3" w:name="_GoBack"/>
+      <w:r>
+        <w:rPr>
+          <w:rFonts w:eastAsia="Times New Roman"/>
+          <w:sz w:val="24"/>
+          <w:szCs w:val="24"/>
+        </w:rPr>
+        <w:t xml:space="preserve">, but are they actually hunting more in the shade? Presumably </w:t>
+      </w:r>
+      <w:bookmarkEnd w:id="3"/>
+      <w:r>
+        <w:rPr>
+          <w:rFonts w:eastAsia="Times New Roman"/>
+          <w:sz w:val="24"/>
+          <w:szCs w:val="24"/>
+        </w:rPr>
+        <w:t>wild dogs have evolved to hunt more effectively in open habitats, so it would surprise me if temperature fundamentally alters the aspects of trophic interactions that initially selected for dogs to hunt in open habitats (i.e. increased visibility, reduced shelter for prey to hide).</w:t>
+      </w:r>
+      <w:r>
+        <w:rPr>
+          <w:rFonts w:eastAsia="Times New Roman"/>
+          <w:color w:val="FF0000"/>
+          <w:sz w:val="24"/>
+          <w:szCs w:val="24"/>
+        </w:rPr>
+        <w:br/>
+      </w:r>
+      <w:r>
+        <w:rPr>
+          <w:rFonts w:eastAsia="Times New Roman"/>
+          <w:sz w:val="24"/>
+          <w:szCs w:val="24"/>
+        </w:rPr>
+        <w:t>• Page 5; Line 39-42: Scenario 4 seems more directly related to previous analysis of thermal effects on interactions involving ectotherms, and so I was hoping that this would be a bigger focus of the paper. But it seems from Table 1 that you really don’t have sufficient data to test this hypothesis directly. Really need data on individual interactions involving dogs and their prey - such as speeds reached, duration of attacks, attack success, etc., but it doesn’t seem like you have this data. So much of Scenario 4 in Table 1 is 'not tested'.</w:t>
+      </w:r>
+      <w:r>
+        <w:rPr>
+          <w:rFonts w:eastAsia="Times New Roman"/>
+          <w:sz w:val="24"/>
+          <w:szCs w:val="24"/>
+        </w:rPr>
+        <w:br/>
+        <w:t>• Page 5; Line 51: is 'coursing' meant to be 'chasing'?</w:t>
+      </w:r>
+      <w:r>
+        <w:rPr>
+          <w:rFonts w:eastAsia="Times New Roman"/>
+          <w:color w:val="FF0000"/>
+          <w:sz w:val="24"/>
+          <w:szCs w:val="24"/>
+        </w:rPr>
+        <w:br/>
+      </w:r>
+      <w:r>
+        <w:rPr>
+          <w:rFonts w:eastAsia="Times New Roman"/>
+          <w:color w:val="808080" w:themeColor="background1" w:themeShade="80"/>
+          <w:sz w:val="24"/>
+          <w:szCs w:val="24"/>
+        </w:rPr>
+        <w:t>• Page 6; Line 35-42: Can you provide some numbers as to the importance of wild dogs in relation to the other predators? I.e. are they more/less abundant? effective? etc.</w:t>
+      </w:r>
+      <w:r>
+        <w:rPr>
+          <w:rFonts w:eastAsia="Times New Roman"/>
+          <w:color w:val="FF0000"/>
+          <w:sz w:val="24"/>
+          <w:szCs w:val="24"/>
+        </w:rPr>
+        <w:br/>
+      </w:r>
       <w:commentRangeStart w:id="4"/>
       <w:r>
         <w:rPr>
           <w:rFonts w:eastAsia="Times New Roman"/>
-          <w:sz w:val="24"/>
-          <w:szCs w:val="24"/>
-        </w:rPr>
-        <w:t xml:space="preserve">, but are they actually hunting more in the shade? Presumably </w:t>
+          <w:color w:val="FF0000"/>
+          <w:sz w:val="24"/>
+          <w:szCs w:val="24"/>
+        </w:rPr>
+        <w:t>• Page 7; Line 25-28: Are these the same dogs as were collared? If so then mention it, if not then it seems a little troublesome for the strength of your conclusions.</w:t>
+      </w:r>
+      <w:r>
+        <w:rPr>
+          <w:rFonts w:eastAsia="Times New Roman"/>
+          <w:color w:val="FF0000"/>
+          <w:sz w:val="24"/>
+          <w:szCs w:val="24"/>
+        </w:rPr>
+        <w:br/>
+        <w:t xml:space="preserve">• Page 7; Line 26-46: The relationship of the tracking data to the </w:t>
+      </w:r>
+      <w:proofErr w:type="spellStart"/>
+      <w:r>
+        <w:rPr>
+          <w:rFonts w:eastAsia="Times New Roman"/>
+          <w:color w:val="FF0000"/>
+          <w:sz w:val="24"/>
+          <w:szCs w:val="24"/>
+        </w:rPr>
+        <w:t>fecal</w:t>
+      </w:r>
+      <w:proofErr w:type="spellEnd"/>
+      <w:r>
+        <w:rPr>
+          <w:rFonts w:eastAsia="Times New Roman"/>
+          <w:color w:val="FF0000"/>
+          <w:sz w:val="24"/>
+          <w:szCs w:val="24"/>
+        </w:rPr>
+        <w:t xml:space="preserve"> data to the meteorological data for the wild dogs is unclear to me. Primarily, it’s unclear to me whether these data were all collected from the same set of individuals or not.</w:t>
       </w:r>
       <w:commentRangeEnd w:id="4"/>
       <w:r>
@@ -1916,141 +1921,33 @@
       <w:r>
         <w:rPr>
           <w:rFonts w:eastAsia="Times New Roman"/>
-          <w:sz w:val="24"/>
-          <w:szCs w:val="24"/>
-        </w:rPr>
-        <w:t>wild dogs have evolved to hunt more effectively in open habitats, so it would surprise me if temperature fundamentally alters the aspects of trophic interactions that initially selected for dogs to hunt in open habitats (i.e. increased visibility, reduced shelter for prey to hide).</w:t>
-      </w:r>
-      <w:r>
-        <w:rPr>
-          <w:rFonts w:eastAsia="Times New Roman"/>
-          <w:color w:val="FF0000"/>
-          <w:sz w:val="24"/>
-          <w:szCs w:val="24"/>
-        </w:rPr>
-        <w:br/>
-      </w:r>
-      <w:r>
-        <w:rPr>
-          <w:rFonts w:eastAsia="Times New Roman"/>
-          <w:sz w:val="24"/>
-          <w:szCs w:val="24"/>
-        </w:rPr>
-        <w:t>• Page 5; Line 39-42: Scenario 4 seems more directly related to previous analysis of thermal effects on interactions involving ectotherms, and so I was hoping that this would be a bigger focus of the paper. But it seems from Table 1 that you really don’t have sufficient data to test this hypothesis directly. Really need data on individual interactions involving dogs and their prey - such as speeds reached, duration of attacks, attack success, etc., but it doesn’t seem like you have this data. So much of Scenario 4 in Table 1 is 'not tested'.</w:t>
-      </w:r>
-      <w:r>
-        <w:rPr>
-          <w:rFonts w:eastAsia="Times New Roman"/>
-          <w:sz w:val="24"/>
-          <w:szCs w:val="24"/>
-        </w:rPr>
-        <w:br/>
-        <w:t>• Page 5; Line 51: is 'coursing' meant to be 'chasing'?</w:t>
-      </w:r>
-      <w:r>
-        <w:rPr>
-          <w:rFonts w:eastAsia="Times New Roman"/>
-          <w:color w:val="FF0000"/>
-          <w:sz w:val="24"/>
-          <w:szCs w:val="24"/>
-        </w:rPr>
-        <w:br/>
-      </w:r>
-      <w:r>
-        <w:rPr>
-          <w:rFonts w:eastAsia="Times New Roman"/>
-          <w:color w:val="808080" w:themeColor="background1" w:themeShade="80"/>
-          <w:sz w:val="24"/>
-          <w:szCs w:val="24"/>
-        </w:rPr>
-        <w:t>• Page 6; Line 35-42: Can you provide some numbers as to the importance of wild dogs in relation to the other predators? I.e. are they more/less abundant? effective? etc.</w:t>
-      </w:r>
-      <w:r>
-        <w:rPr>
-          <w:rFonts w:eastAsia="Times New Roman"/>
-          <w:color w:val="FF0000"/>
-          <w:sz w:val="24"/>
-          <w:szCs w:val="24"/>
-        </w:rPr>
-        <w:br/>
-      </w:r>
-      <w:commentRangeStart w:id="5"/>
-      <w:r>
-        <w:rPr>
-          <w:rFonts w:eastAsia="Times New Roman"/>
-          <w:color w:val="FF0000"/>
-          <w:sz w:val="24"/>
-          <w:szCs w:val="24"/>
-        </w:rPr>
-        <w:t>• Page 7; Line 25-28: Are these the same dogs as were collared? If so then mention it, if not then it seems a little troublesome for the strength of your conclusions.</w:t>
-      </w:r>
-      <w:r>
-        <w:rPr>
-          <w:rFonts w:eastAsia="Times New Roman"/>
-          <w:color w:val="FF0000"/>
-          <w:sz w:val="24"/>
-          <w:szCs w:val="24"/>
-        </w:rPr>
-        <w:br/>
-        <w:t xml:space="preserve">• Page 7; Line 26-46: The relationship of the tracking data to the </w:t>
+          <w:color w:val="FF0000"/>
+          <w:sz w:val="24"/>
+          <w:szCs w:val="24"/>
+        </w:rPr>
+        <w:br/>
+      </w:r>
+      <w:r>
+        <w:rPr>
+          <w:rFonts w:eastAsia="Times New Roman"/>
+          <w:sz w:val="24"/>
+          <w:szCs w:val="24"/>
+        </w:rPr>
+        <w:t>• Page 8; Line 3-7: How did you come up with these criteria? Were they ground-</w:t>
       </w:r>
       <w:proofErr w:type="spellStart"/>
       <w:r>
         <w:rPr>
           <w:rFonts w:eastAsia="Times New Roman"/>
-          <w:color w:val="FF0000"/>
-          <w:sz w:val="24"/>
-          <w:szCs w:val="24"/>
-        </w:rPr>
-        <w:t>fecal</w:t>
+          <w:sz w:val="24"/>
+          <w:szCs w:val="24"/>
+        </w:rPr>
+        <w:t>truthed</w:t>
       </w:r>
       <w:proofErr w:type="spellEnd"/>
       <w:r>
         <w:rPr>
           <w:rFonts w:eastAsia="Times New Roman"/>
-          <w:color w:val="FF0000"/>
-          <w:sz w:val="24"/>
-          <w:szCs w:val="24"/>
-        </w:rPr>
-        <w:t xml:space="preserve"> data to the meteorological data for the wild dogs is unclear to me. Primarily, it’s unclear to me whether these data were all collected from the same set of individuals or not.</w:t>
-      </w:r>
-      <w:commentRangeEnd w:id="5"/>
-      <w:r>
-        <w:rPr>
-          <w:rStyle w:val="CommentReference"/>
-        </w:rPr>
-        <w:commentReference w:id="5"/>
-      </w:r>
-      <w:r>
-        <w:rPr>
-          <w:rFonts w:eastAsia="Times New Roman"/>
-          <w:color w:val="FF0000"/>
-          <w:sz w:val="24"/>
-          <w:szCs w:val="24"/>
-        </w:rPr>
-        <w:br/>
-      </w:r>
-      <w:r>
-        <w:rPr>
-          <w:rFonts w:eastAsia="Times New Roman"/>
-          <w:sz w:val="24"/>
-          <w:szCs w:val="24"/>
-        </w:rPr>
-        <w:t>• Page 8; Line 3-7: How did you come up with these criteria? Were they ground-</w:t>
-      </w:r>
-      <w:proofErr w:type="spellStart"/>
-      <w:r>
-        <w:rPr>
-          <w:rFonts w:eastAsia="Times New Roman"/>
-          <w:sz w:val="24"/>
-          <w:szCs w:val="24"/>
-        </w:rPr>
-        <w:t>truthed</w:t>
-      </w:r>
-      <w:proofErr w:type="spellEnd"/>
-      <w:r>
-        <w:rPr>
-          <w:rFonts w:eastAsia="Times New Roman"/>
           <w:sz w:val="24"/>
           <w:szCs w:val="24"/>
         </w:rPr>
@@ -2131,7 +2028,7 @@
           <w:sz w:val="24"/>
           <w:szCs w:val="24"/>
         </w:rPr>
-        <w:t>are the temperature effect</w:t>
+        <w:t>are</w:t>
       </w:r>
       <w:proofErr w:type="gramEnd"/>
       <w:r>
@@ -2140,7 +2037,7 @@
           <w:sz w:val="24"/>
           <w:szCs w:val="24"/>
         </w:rPr>
-        <w:t xml:space="preserve"> in here? As worded, it just seems like a day vs </w:t>
+        <w:t xml:space="preserve"> the temperature effect in here? As worded, it just seems like a day vs </w:t>
       </w:r>
       <w:proofErr w:type="spellStart"/>
       <w:r>
@@ -2285,16 +2182,14 @@
       <w:r>
         <w:rPr>
           <w:rFonts w:eastAsia="Times New Roman"/>
-          <w:color w:val="FF0000"/>
-          <w:sz w:val="24"/>
-          <w:szCs w:val="24"/>
-        </w:rPr>
-        <w:br/>
-      </w:r>
-      <w:r>
-        <w:rPr>
-          <w:rFonts w:eastAsia="Times New Roman"/>
-          <w:color w:val="FF0000"/>
+          <w:sz w:val="24"/>
+          <w:szCs w:val="24"/>
+        </w:rPr>
+        <w:br/>
+      </w:r>
+      <w:r>
+        <w:rPr>
+          <w:rFonts w:eastAsia="Times New Roman"/>
           <w:sz w:val="24"/>
           <w:szCs w:val="24"/>
         </w:rPr>
@@ -2304,16 +2199,14 @@
       <w:r>
         <w:rPr>
           <w:rFonts w:eastAsia="Times New Roman"/>
-          <w:color w:val="FF0000"/>
-          <w:sz w:val="24"/>
-          <w:szCs w:val="24"/>
-        </w:rPr>
-        <w:br/>
-      </w:r>
-      <w:r>
-        <w:rPr>
-          <w:rFonts w:eastAsia="Times New Roman"/>
-          <w:color w:val="FF0000"/>
+          <w:sz w:val="24"/>
+          <w:szCs w:val="24"/>
+        </w:rPr>
+        <w:br/>
+      </w:r>
+      <w:r>
+        <w:rPr>
+          <w:rFonts w:eastAsia="Times New Roman"/>
           <w:sz w:val="24"/>
           <w:szCs w:val="24"/>
         </w:rPr>
@@ -2323,7 +2216,6 @@
       <w:r>
         <w:rPr>
           <w:rFonts w:eastAsia="Times New Roman"/>
-          <w:color w:val="FF0000"/>
           <w:sz w:val="24"/>
           <w:szCs w:val="24"/>
         </w:rPr>
@@ -2333,16 +2225,14 @@
       <w:r>
         <w:rPr>
           <w:rFonts w:eastAsia="Times New Roman"/>
-          <w:color w:val="FF0000"/>
-          <w:sz w:val="24"/>
-          <w:szCs w:val="24"/>
-        </w:rPr>
-        <w:br/>
-      </w:r>
-      <w:r>
-        <w:rPr>
-          <w:rFonts w:eastAsia="Times New Roman"/>
-          <w:color w:val="FF0000"/>
+          <w:sz w:val="24"/>
+          <w:szCs w:val="24"/>
+        </w:rPr>
+        <w:br/>
+      </w:r>
+      <w:r>
+        <w:rPr>
+          <w:rFonts w:eastAsia="Times New Roman"/>
           <w:sz w:val="24"/>
           <w:szCs w:val="24"/>
         </w:rPr>
@@ -2460,25 +2350,15 @@
       <w:r>
         <w:rPr>
           <w:rFonts w:eastAsia="Times New Roman"/>
-          <w:color w:val="FF0000"/>
-          <w:sz w:val="24"/>
-          <w:szCs w:val="24"/>
-        </w:rPr>
-        <w:br/>
-      </w:r>
-      <w:r>
-        <w:rPr>
-          <w:rFonts w:eastAsia="Times New Roman"/>
-          <w:color w:val="FF0000"/>
-          <w:sz w:val="24"/>
-          <w:szCs w:val="24"/>
-        </w:rPr>
+          <w:sz w:val="24"/>
+          <w:szCs w:val="24"/>
+        </w:rPr>
+        <w:br/>
         <w:t xml:space="preserve">3) The lag after the collection of the scat data is concerning and there is not enough </w:t>
       </w:r>
       <w:r>
         <w:rPr>
           <w:rFonts w:eastAsia="Times New Roman"/>
-          <w:color w:val="FF0000"/>
           <w:sz w:val="24"/>
           <w:szCs w:val="24"/>
         </w:rPr>
@@ -2533,7 +2413,7 @@
           <w:szCs w:val="24"/>
         </w:rPr>
         <w:br/>
-        <w:t xml:space="preserve">Page 6, lines 34-41: With so many other predators, do you expect that impala and </w:t>
+        <w:t xml:space="preserve">Page 6, lines 34-41: With so many other predators, do you expect that impala and dikdik </w:t>
       </w:r>
       <w:proofErr w:type="spellStart"/>
       <w:r>
@@ -2542,7 +2422,7 @@
           <w:sz w:val="24"/>
           <w:szCs w:val="24"/>
         </w:rPr>
-        <w:t>dikdik</w:t>
+        <w:t>behavior</w:t>
       </w:r>
       <w:proofErr w:type="spellEnd"/>
       <w:r>
@@ -2551,7 +2431,7 @@
           <w:sz w:val="24"/>
           <w:szCs w:val="24"/>
         </w:rPr>
-        <w:t xml:space="preserve"> </w:t>
+        <w:t xml:space="preserve"> might be influenced by multi-predator effects? Are either impala or dikdik among the most common prey items for any other widespread carnivore in the area? What is the significance of the focal carnivore in this study being among the smallest of the local carnivore species? Some context on these issues would help </w:t>
       </w:r>
       <w:proofErr w:type="spellStart"/>
       <w:r>
@@ -2560,7 +2440,7 @@
           <w:sz w:val="24"/>
           <w:szCs w:val="24"/>
         </w:rPr>
-        <w:t>behavior</w:t>
+        <w:t>instill</w:t>
       </w:r>
       <w:proofErr w:type="spellEnd"/>
       <w:r>
@@ -2569,7 +2449,57 @@
           <w:sz w:val="24"/>
           <w:szCs w:val="24"/>
         </w:rPr>
-        <w:t xml:space="preserve"> might be influenced by multi-predator effects? Are either impala or dikdik among the most common prey items for any other widespread carnivore in the area? What is the significance of the focal carnivore in this study being among the smallest of the local carnivore species? Some context on these issues would help </w:t>
+        <w:t xml:space="preserve"> confidence in if your hypotheses can be addressed soundly in this system.</w:t>
+      </w:r>
+      <w:r>
+        <w:rPr>
+          <w:rFonts w:eastAsia="Times New Roman"/>
+          <w:sz w:val="24"/>
+          <w:szCs w:val="24"/>
+        </w:rPr>
+        <w:br/>
+      </w:r>
+      <w:r>
+        <w:rPr>
+          <w:rFonts w:eastAsia="Times New Roman"/>
+          <w:sz w:val="24"/>
+          <w:szCs w:val="24"/>
+        </w:rPr>
+        <w:br/>
+        <w:t>Page 7, line 7: Why were dik-diks monitored for such a brief time period? Were they all killed by predators or was this an intentional decision by the researchers? How does this limited time period affect comparisons to the other focal species, which were monitored across seasons? Please clarify this in the text.</w:t>
+      </w:r>
+      <w:r>
+        <w:rPr>
+          <w:rFonts w:eastAsia="Times New Roman"/>
+          <w:sz w:val="24"/>
+          <w:szCs w:val="24"/>
+        </w:rPr>
+        <w:br/>
+      </w:r>
+      <w:r>
+        <w:rPr>
+          <w:rFonts w:eastAsia="Times New Roman"/>
+          <w:sz w:val="24"/>
+          <w:szCs w:val="24"/>
+        </w:rPr>
+        <w:br/>
+      </w:r>
+      <w:r>
+        <w:rPr>
+          <w:rFonts w:eastAsia="Times New Roman"/>
+          <w:color w:val="FF0000"/>
+          <w:sz w:val="24"/>
+          <w:szCs w:val="24"/>
+        </w:rPr>
+        <w:t xml:space="preserve">Page 7, line 28: The large gap in time between scat sample collection and movement data collection is problematic. For you to be able to use scat collected a decade before any of the movement tracks in a combined analysis, it is necessary to show that there were no major changes in the environment or ecology between those time periods. </w:t>
+      </w:r>
+      <w:r>
+        <w:rPr>
+          <w:rFonts w:eastAsia="Times New Roman"/>
+          <w:sz w:val="24"/>
+          <w:szCs w:val="24"/>
+        </w:rPr>
+        <w:t xml:space="preserve">I would suggest a supplement with two components. First, illustrate that the environmental conditions are the same by examining environmental data from 2000 – 2016 (the range of collected data, plus one year before in case of lag effects), including mean and max summer temperature, min/mean/max precipitation in the rainy season, and an appropriate vegetation index for the region, and any relevant indices of human activity/development. Secondly, if any of the focal species or major interacting species (i.e. a large or medium carnivore or herbivore) had any substantial population swings or extirpations/recolonizations between the two sampling periods, disclose them. It would be helpful to see any longitudinal demographic data or movement data that span both sampling periods for focal or highly-associated species; </w:t>
       </w:r>
       <w:proofErr w:type="spellStart"/>
       <w:r>
@@ -2578,7 +2508,7 @@
           <w:sz w:val="24"/>
           <w:szCs w:val="24"/>
         </w:rPr>
-        <w:t>instill</w:t>
+        <w:t>Mpala</w:t>
       </w:r>
       <w:proofErr w:type="spellEnd"/>
       <w:r>
@@ -2587,74 +2517,6 @@
           <w:sz w:val="24"/>
           <w:szCs w:val="24"/>
         </w:rPr>
-        <w:t xml:space="preserve"> confidence in if your hypotheses can be addressed soundly in this system.</w:t>
-      </w:r>
-      <w:r>
-        <w:rPr>
-          <w:rFonts w:eastAsia="Times New Roman"/>
-          <w:sz w:val="24"/>
-          <w:szCs w:val="24"/>
-        </w:rPr>
-        <w:br/>
-      </w:r>
-      <w:r>
-        <w:rPr>
-          <w:rFonts w:eastAsia="Times New Roman"/>
-          <w:sz w:val="24"/>
-          <w:szCs w:val="24"/>
-        </w:rPr>
-        <w:br/>
-        <w:t>Page 7, line 7: Why were dik-diks monitored for such a brief time period? Were they all killed by predators or was this an intentional decision by the researchers? How does this limited time period affect comparisons to the other focal species, which were monitored across seasons? Please clarify this in the text.</w:t>
-      </w:r>
-      <w:r>
-        <w:rPr>
-          <w:rFonts w:eastAsia="Times New Roman"/>
-          <w:sz w:val="24"/>
-          <w:szCs w:val="24"/>
-        </w:rPr>
-        <w:br/>
-      </w:r>
-      <w:r>
-        <w:rPr>
-          <w:rFonts w:eastAsia="Times New Roman"/>
-          <w:sz w:val="24"/>
-          <w:szCs w:val="24"/>
-        </w:rPr>
-        <w:br/>
-      </w:r>
-      <w:r>
-        <w:rPr>
-          <w:rFonts w:eastAsia="Times New Roman"/>
-          <w:color w:val="FF0000"/>
-          <w:sz w:val="24"/>
-          <w:szCs w:val="24"/>
-        </w:rPr>
-        <w:t xml:space="preserve">Page 7, line 28: The large gap in time between scat sample collection and movement data collection is problematic. For you to be able to use scat collected a decade before any of the movement tracks in a combined analysis, it is necessary to show that there were no major changes in the environment or ecology between those time periods. </w:t>
-      </w:r>
-      <w:r>
-        <w:rPr>
-          <w:rFonts w:eastAsia="Times New Roman"/>
-          <w:sz w:val="24"/>
-          <w:szCs w:val="24"/>
-        </w:rPr>
-        <w:t xml:space="preserve">I would suggest a supplement with two components. First, illustrate that the environmental conditions are the same by examining environmental data from 2000 – 2016 (the range of collected data, plus one year before in case of lag effects), including mean and max summer temperature, min/mean/max precipitation in the rainy season, and an appropriate vegetation index for the region, and any relevant indices of human activity/development. Secondly, if any of the focal species or major interacting species (i.e. a large or medium carnivore or herbivore) had any substantial population swings or extirpations/recolonizations between the two sampling periods, disclose them. It would be helpful to see any longitudinal demographic data or movement data that span both sampling periods for focal or highly-associated species; </w:t>
-      </w:r>
-      <w:proofErr w:type="spellStart"/>
-      <w:r>
-        <w:rPr>
-          <w:rFonts w:eastAsia="Times New Roman"/>
-          <w:sz w:val="24"/>
-          <w:szCs w:val="24"/>
-        </w:rPr>
-        <w:t>Mpala</w:t>
-      </w:r>
-      <w:proofErr w:type="spellEnd"/>
-      <w:r>
-        <w:rPr>
-          <w:rFonts w:eastAsia="Times New Roman"/>
-          <w:sz w:val="24"/>
-          <w:szCs w:val="24"/>
-        </w:rPr>
         <w:t xml:space="preserve"> is an incredibly productive place, so this may be possible. If it turns out that the two time periods are not comparable, I would suggest eliminating all analyses that include the scat data.</w:t>
       </w:r>
       <w:r>
@@ -2676,7 +2538,6 @@
       <w:r>
         <w:rPr>
           <w:rFonts w:eastAsia="Times New Roman"/>
-          <w:color w:val="FF0000"/>
           <w:sz w:val="24"/>
           <w:szCs w:val="24"/>
         </w:rPr>
@@ -2863,7 +2724,6 @@
       <w:r>
         <w:rPr>
           <w:rFonts w:eastAsia="Times New Roman"/>
-          <w:color w:val="FF0000"/>
           <w:sz w:val="24"/>
           <w:szCs w:val="24"/>
         </w:rPr>
@@ -2996,7 +2856,7 @@
         </w:rPr>
         <w:br/>
       </w:r>
-      <w:commentRangeStart w:id="6"/>
+      <w:commentRangeStart w:id="5"/>
       <w:r>
         <w:rPr>
           <w:rFonts w:eastAsia="Times New Roman"/>
@@ -3005,46 +2865,29 @@
         </w:rPr>
         <w:t>Page 11, line 23: Why is rainfall phase included in the habitat analysis but not the activity analysis?</w:t>
       </w:r>
-      <w:commentRangeEnd w:id="6"/>
+      <w:commentRangeEnd w:id="5"/>
       <w:r>
         <w:rPr>
           <w:rStyle w:val="CommentReference"/>
         </w:rPr>
-        <w:commentReference w:id="6"/>
-      </w:r>
-      <w:r>
-        <w:rPr>
-          <w:rFonts w:eastAsia="Times New Roman"/>
-          <w:sz w:val="24"/>
-          <w:szCs w:val="24"/>
-        </w:rPr>
-        <w:br/>
-      </w:r>
-      <w:r>
-        <w:rPr>
-          <w:rFonts w:eastAsia="Times New Roman"/>
-          <w:sz w:val="24"/>
-          <w:szCs w:val="24"/>
-        </w:rPr>
-        <w:br/>
-      </w:r>
-      <w:proofErr w:type="gramStart"/>
-      <w:r>
-        <w:rPr>
-          <w:rFonts w:eastAsia="Times New Roman"/>
-          <w:sz w:val="24"/>
-          <w:szCs w:val="24"/>
-        </w:rPr>
-        <w:t>Page 11, lines 25-35: This differs substantially from the predictions in the introduction.</w:t>
-      </w:r>
-      <w:proofErr w:type="gramEnd"/>
-      <w:r>
-        <w:rPr>
-          <w:rFonts w:eastAsia="Times New Roman"/>
-          <w:sz w:val="24"/>
-          <w:szCs w:val="24"/>
-        </w:rPr>
-        <w:t xml:space="preserve"> The intro (Scenario 4) leads the reader to believe that the rate of overheating will be </w:t>
+        <w:commentReference w:id="5"/>
+      </w:r>
+      <w:r>
+        <w:rPr>
+          <w:rFonts w:eastAsia="Times New Roman"/>
+          <w:sz w:val="24"/>
+          <w:szCs w:val="24"/>
+        </w:rPr>
+        <w:br/>
+      </w:r>
+      <w:r>
+        <w:rPr>
+          <w:rFonts w:eastAsia="Times New Roman"/>
+          <w:sz w:val="24"/>
+          <w:szCs w:val="24"/>
+        </w:rPr>
+        <w:br/>
+        <w:t xml:space="preserve">Page 11, lines 25-35: This differs substantially from the predictions in the introduction. The intro (Scenario 4) leads the reader to believe that the rate of overheating will be </w:t>
       </w:r>
       <w:proofErr w:type="spellStart"/>
       <w:r>
@@ -3202,8 +3045,6 @@
         </w:rPr>
         <w:br/>
       </w:r>
-      <w:bookmarkStart w:id="7" w:name="_GoBack"/>
-      <w:bookmarkEnd w:id="7"/>
       <w:r>
         <w:rPr>
           <w:rFonts w:eastAsia="Times New Roman"/>
@@ -3227,7 +3068,7 @@
 </file>
 
 <file path=word/comments.xml><?xml version="1.0" encoding="utf-8"?>
-<w:comments xmlns:wpc="http://schemas.microsoft.com/office/word/2010/wordprocessingCanvas" xmlns:mc="http://schemas.openxmlformats.org/markup-compatibility/2006" xmlns:o="urn:schemas-microsoft-com:office:office" xmlns:r="http://schemas.openxmlformats.org/officeDocument/2006/relationships" xmlns:m="http://schemas.openxmlformats.org/officeDocument/2006/math" xmlns:v="urn:schemas-microsoft-com:vml" xmlns:wp14="http://schemas.microsoft.com/office/word/2010/wordprocessingDrawing" xmlns:wp="http://schemas.openxmlformats.org/drawingml/2006/wordprocessingDrawing" xmlns:w10="urn:schemas-microsoft-com:office:word" xmlns:w="http://schemas.openxmlformats.org/wordprocessingml/2006/main" xmlns:w14="http://schemas.microsoft.com/office/word/2010/wordml" xmlns:wpg="http://schemas.microsoft.com/office/word/2010/wordprocessingGroup" xmlns:wpi="http://schemas.microsoft.com/office/word/2010/wordprocessingInk" xmlns:wne="http://schemas.microsoft.com/office/word/2006/wordml" xmlns:wps="http://schemas.microsoft.com/office/word/2010/wordprocessingShape" mc:Ignorable="w14 wp14">
+<w:comments xmlns:wpc="http://schemas.microsoft.com/office/word/2010/wordprocessingCanvas" xmlns:cx="http://schemas.microsoft.com/office/drawing/2014/chartex" xmlns:cx1="http://schemas.microsoft.com/office/drawing/2015/9/8/chartex" xmlns:cx2="http://schemas.microsoft.com/office/drawing/2015/10/21/chartex" xmlns:cx3="http://schemas.microsoft.com/office/drawing/2016/5/9/chartex" xmlns:cx4="http://schemas.microsoft.com/office/drawing/2016/5/10/chartex" xmlns:cx5="http://schemas.microsoft.com/office/drawing/2016/5/11/chartex" xmlns:cx6="http://schemas.microsoft.com/office/drawing/2016/5/12/chartex" xmlns:cx7="http://schemas.microsoft.com/office/drawing/2016/5/13/chartex" xmlns:cx8="http://schemas.microsoft.com/office/drawing/2016/5/14/chartex" xmlns:mc="http://schemas.openxmlformats.org/markup-compatibility/2006" xmlns:aink="http://schemas.microsoft.com/office/drawing/2016/ink" xmlns:am3d="http://schemas.microsoft.com/office/drawing/2017/model3d" xmlns:o="urn:schemas-microsoft-com:office:office" xmlns:r="http://schemas.openxmlformats.org/officeDocument/2006/relationships" xmlns:m="http://schemas.openxmlformats.org/officeDocument/2006/math" xmlns:v="urn:schemas-microsoft-com:vml" xmlns:wp14="http://schemas.microsoft.com/office/word/2010/wordprocessingDrawing" xmlns:wp="http://schemas.openxmlformats.org/drawingml/2006/wordprocessingDrawing" xmlns:w10="urn:schemas-microsoft-com:office:word" xmlns:w="http://schemas.openxmlformats.org/wordprocessingml/2006/main" xmlns:w14="http://schemas.microsoft.com/office/word/2010/wordml" xmlns:w15="http://schemas.microsoft.com/office/word/2012/wordml" xmlns:w16cid="http://schemas.microsoft.com/office/word/2016/wordml/cid" xmlns:w16se="http://schemas.microsoft.com/office/word/2015/wordml/symex" xmlns:wpg="http://schemas.microsoft.com/office/word/2010/wordprocessingGroup" xmlns:wpi="http://schemas.microsoft.com/office/word/2010/wordprocessingInk" xmlns:wne="http://schemas.microsoft.com/office/word/2006/wordml" xmlns:wps="http://schemas.microsoft.com/office/word/2010/wordprocessingShape" mc:Ignorable="w14 w15 w16se w16cid wp14">
   <w:comment w:id="0" w:author="Daniella Rabaiotti" w:date="2020-02-19T12:19:00Z" w:initials="DR">
     <w:p>
       <w:pPr>
@@ -3264,19 +3105,11 @@
         <w:t xml:space="preserve"> Creels paper where dogs chased impala 1.19km </w:t>
       </w:r>
       <w:r>
-        <w:t xml:space="preserve">and duiker (closes to </w:t>
-      </w:r>
-      <w:proofErr w:type="spellStart"/>
-      <w:r>
-        <w:t>dikdik</w:t>
-      </w:r>
-      <w:proofErr w:type="spellEnd"/>
-      <w:r>
-        <w:t xml:space="preserve"> in there…) 0.53km on average.</w:t>
+        <w:t>and duiker (closes to dikdik in there…) 0.53km on average.</w:t>
       </w:r>
     </w:p>
   </w:comment>
-  <w:comment w:id="1" w:author="Daniella Rabaiotti" w:date="2020-02-19T12:19:00Z" w:initials="DR">
+  <w:comment w:id="1" w:author="Daniella Rabaiotti" w:date="2020-02-19T12:22:00Z" w:initials="DR">
     <w:p>
       <w:pPr>
         <w:pStyle w:val="CommentText"/>
@@ -3288,11 +3121,19 @@
         <w:annotationRef/>
       </w:r>
       <w:r>
-        <w:t>Anyone know a paper that does this? Had a look and can’t find anything</w:t>
+        <w:t xml:space="preserve">I think this is one for a review and resubmit rather than a reject – I feel like if we take them </w:t>
+      </w:r>
+      <w:proofErr w:type="gramStart"/>
+      <w:r>
+        <w:t>out</w:t>
+      </w:r>
+      <w:proofErr w:type="gramEnd"/>
+      <w:r>
+        <w:t xml:space="preserve"> we will be getting ‘where are your results tables’ in the next round of reviews.</w:t>
       </w:r>
     </w:p>
   </w:comment>
-  <w:comment w:id="2" w:author="Daniella Rabaiotti" w:date="2020-02-19T12:22:00Z" w:initials="DR">
+  <w:comment w:id="2" w:author="Daniella Rabaiotti" w:date="2020-02-19T13:03:00Z" w:initials="DR">
     <w:p>
       <w:pPr>
         <w:pStyle w:val="CommentText"/>
@@ -3304,11 +3145,11 @@
         <w:annotationRef/>
       </w:r>
       <w:r>
-        <w:t>I think this is one for a review and resubmit rather than a reject – I feel like if we take them out we will be getting ‘where are your results tables’ in the next round of reviews.</w:t>
+        <w:t>Given the conclusions of this paper (a mismatch between endothermic and ectothermic predators which drives diversity patterns in the ocean) it’s not hyper relevant</w:t>
       </w:r>
     </w:p>
   </w:comment>
-  <w:comment w:id="3" w:author="Daniella Rabaiotti" w:date="2020-02-19T13:03:00Z" w:initials="DR">
+  <w:comment w:id="4" w:author="Daniella Rabaiotti" w:date="2020-01-28T16:56:00Z" w:initials="DR">
     <w:p>
       <w:pPr>
         <w:pStyle w:val="CommentText"/>
@@ -3320,48 +3161,16 @@
         <w:annotationRef/>
       </w:r>
       <w:r>
-        <w:t>Given the conclusions of this paper (a mismatch between endothermic and ectothermic predators which drives diversity patterns in the ocean) it’s not hyper relevant</w:t>
-      </w:r>
+        <w:t>Expand</w:t>
+      </w:r>
+    </w:p>
+    <w:p>
+      <w:pPr>
+        <w:pStyle w:val="CommentText"/>
+      </w:pPr>
     </w:p>
   </w:comment>
-  <w:comment w:id="4" w:author="Daniella Rabaiotti" w:date="2020-02-19T13:06:00Z" w:initials="DR">
-    <w:p>
-      <w:pPr>
-        <w:pStyle w:val="CommentText"/>
-      </w:pPr>
-      <w:r>
-        <w:rPr>
-          <w:rStyle w:val="CommentReference"/>
-        </w:rPr>
-        <w:annotationRef/>
-      </w:r>
-      <w:r>
-        <w:t>Nope</w:t>
-      </w:r>
-    </w:p>
-  </w:comment>
-  <w:comment w:id="5" w:author="Daniella Rabaiotti" w:date="2020-01-28T16:56:00Z" w:initials="DR">
-    <w:p>
-      <w:pPr>
-        <w:pStyle w:val="CommentText"/>
-      </w:pPr>
-      <w:r>
-        <w:rPr>
-          <w:rStyle w:val="CommentReference"/>
-        </w:rPr>
-        <w:annotationRef/>
-      </w:r>
-      <w:r>
-        <w:t>Expand</w:t>
-      </w:r>
-    </w:p>
-    <w:p>
-      <w:pPr>
-        <w:pStyle w:val="CommentText"/>
-      </w:pPr>
-    </w:p>
-  </w:comment>
-  <w:comment w:id="6" w:author="Daniella Rabaiotti" w:date="2020-02-19T14:28:00Z" w:initials="DR">
+  <w:comment w:id="5" w:author="Daniella Rabaiotti" w:date="2020-02-19T14:28:00Z" w:initials="DR">
     <w:p>
       <w:pPr>
         <w:pStyle w:val="CommentText"/>
@@ -3385,22 +3194,26 @@
 
 <file path=word/commentsExtended.xml><?xml version="1.0" encoding="utf-8"?>
 <w15:commentsEx xmlns:wpc="http://schemas.microsoft.com/office/word/2010/wordprocessingCanvas" xmlns:cx="http://schemas.microsoft.com/office/drawing/2014/chartex" xmlns:cx1="http://schemas.microsoft.com/office/drawing/2015/9/8/chartex" xmlns:cx2="http://schemas.microsoft.com/office/drawing/2015/10/21/chartex" xmlns:cx3="http://schemas.microsoft.com/office/drawing/2016/5/9/chartex" xmlns:cx4="http://schemas.microsoft.com/office/drawing/2016/5/10/chartex" xmlns:cx5="http://schemas.microsoft.com/office/drawing/2016/5/11/chartex" xmlns:cx6="http://schemas.microsoft.com/office/drawing/2016/5/12/chartex" xmlns:cx7="http://schemas.microsoft.com/office/drawing/2016/5/13/chartex" xmlns:cx8="http://schemas.microsoft.com/office/drawing/2016/5/14/chartex" xmlns:mc="http://schemas.openxmlformats.org/markup-compatibility/2006" xmlns:aink="http://schemas.microsoft.com/office/drawing/2016/ink" xmlns:am3d="http://schemas.microsoft.com/office/drawing/2017/model3d" xmlns:o="urn:schemas-microsoft-com:office:office" xmlns:r="http://schemas.openxmlformats.org/officeDocument/2006/relationships" xmlns:m="http://schemas.openxmlformats.org/officeDocument/2006/math" xmlns:v="urn:schemas-microsoft-com:vml" xmlns:wp14="http://schemas.microsoft.com/office/word/2010/wordprocessingDrawing" xmlns:wp="http://schemas.openxmlformats.org/drawingml/2006/wordprocessingDrawing" xmlns:w10="urn:schemas-microsoft-com:office:word" xmlns:w="http://schemas.openxmlformats.org/wordprocessingml/2006/main" xmlns:w14="http://schemas.microsoft.com/office/word/2010/wordml" xmlns:w15="http://schemas.microsoft.com/office/word/2012/wordml" xmlns:w16cid="http://schemas.microsoft.com/office/word/2016/wordml/cid" xmlns:w16se="http://schemas.microsoft.com/office/word/2015/wordml/symex" xmlns:wpg="http://schemas.microsoft.com/office/word/2010/wordprocessingGroup" xmlns:wpi="http://schemas.microsoft.com/office/word/2010/wordprocessingInk" xmlns:wne="http://schemas.microsoft.com/office/word/2006/wordml" xmlns:wps="http://schemas.microsoft.com/office/word/2010/wordprocessingShape" mc:Ignorable="w14 w15 w16se w16cid wp14">
-  <w15:commentEx w15:paraId="563EF337" w15:done="0"/>
+  <w15:commentEx w15:paraId="29FE341D" w15:done="0"/>
+  <w15:commentEx w15:paraId="56B1B88C" w15:done="0"/>
+  <w15:commentEx w15:paraId="144F9793" w15:done="0"/>
   <w15:commentEx w15:paraId="7FF02A13" w15:done="0"/>
-  <w15:commentEx w15:paraId="4661AF3B" w15:done="0"/>
+  <w15:commentEx w15:paraId="4D6E61BD" w15:done="0"/>
 </w15:commentsEx>
 </file>
 
 <file path=word/commentsIds.xml><?xml version="1.0" encoding="utf-8"?>
 <w16cid:commentsIds xmlns:wpc="http://schemas.microsoft.com/office/word/2010/wordprocessingCanvas" xmlns:cx="http://schemas.microsoft.com/office/drawing/2014/chartex" xmlns:cx1="http://schemas.microsoft.com/office/drawing/2015/9/8/chartex" xmlns:cx2="http://schemas.microsoft.com/office/drawing/2015/10/21/chartex" xmlns:cx3="http://schemas.microsoft.com/office/drawing/2016/5/9/chartex" xmlns:cx4="http://schemas.microsoft.com/office/drawing/2016/5/10/chartex" xmlns:cx5="http://schemas.microsoft.com/office/drawing/2016/5/11/chartex" xmlns:cx6="http://schemas.microsoft.com/office/drawing/2016/5/12/chartex" xmlns:cx7="http://schemas.microsoft.com/office/drawing/2016/5/13/chartex" xmlns:cx8="http://schemas.microsoft.com/office/drawing/2016/5/14/chartex" xmlns:mc="http://schemas.openxmlformats.org/markup-compatibility/2006" xmlns:aink="http://schemas.microsoft.com/office/drawing/2016/ink" xmlns:am3d="http://schemas.microsoft.com/office/drawing/2017/model3d" xmlns:o="urn:schemas-microsoft-com:office:office" xmlns:r="http://schemas.openxmlformats.org/officeDocument/2006/relationships" xmlns:m="http://schemas.openxmlformats.org/officeDocument/2006/math" xmlns:v="urn:schemas-microsoft-com:vml" xmlns:wp14="http://schemas.microsoft.com/office/word/2010/wordprocessingDrawing" xmlns:wp="http://schemas.openxmlformats.org/drawingml/2006/wordprocessingDrawing" xmlns:w10="urn:schemas-microsoft-com:office:word" xmlns:w="http://schemas.openxmlformats.org/wordprocessingml/2006/main" xmlns:w14="http://schemas.microsoft.com/office/word/2010/wordml" xmlns:w15="http://schemas.microsoft.com/office/word/2012/wordml" xmlns:w16cid="http://schemas.microsoft.com/office/word/2016/wordml/cid" xmlns:w16se="http://schemas.microsoft.com/office/word/2015/wordml/symex" xmlns:wpg="http://schemas.microsoft.com/office/word/2010/wordprocessingGroup" xmlns:wpi="http://schemas.microsoft.com/office/word/2010/wordprocessingInk" xmlns:wne="http://schemas.microsoft.com/office/word/2006/wordml" xmlns:wps="http://schemas.microsoft.com/office/word/2010/wordprocessingShape" mc:Ignorable="w14 w15 w16se w16cid wp14">
-  <w16cid:commentId w16cid:paraId="563EF337" w16cid:durableId="21DAE4E8"/>
+  <w16cid:commentId w16cid:paraId="29FE341D" w16cid:durableId="21FA279D"/>
+  <w16cid:commentId w16cid:paraId="56B1B88C" w16cid:durableId="21FA279F"/>
+  <w16cid:commentId w16cid:paraId="144F9793" w16cid:durableId="21FA27A0"/>
   <w16cid:commentId w16cid:paraId="7FF02A13" w16cid:durableId="21DAE62D"/>
-  <w16cid:commentId w16cid:paraId="4661AF3B" w16cid:durableId="21DAE6A2"/>
+  <w16cid:commentId w16cid:paraId="4D6E61BD" w16cid:durableId="21FA27A3"/>
 </w16cid:commentsIds>
 </file>
 
 <file path=word/endnotes.xml><?xml version="1.0" encoding="utf-8"?>
-<w:endnotes xmlns:wpc="http://schemas.microsoft.com/office/word/2010/wordprocessingCanvas" xmlns:mc="http://schemas.openxmlformats.org/markup-compatibility/2006" xmlns:o="urn:schemas-microsoft-com:office:office" xmlns:r="http://schemas.openxmlformats.org/officeDocument/2006/relationships" xmlns:m="http://schemas.openxmlformats.org/officeDocument/2006/math" xmlns:v="urn:schemas-microsoft-com:vml" xmlns:wp14="http://schemas.microsoft.com/office/word/2010/wordprocessingDrawing" xmlns:wp="http://schemas.openxmlformats.org/drawingml/2006/wordprocessingDrawing" xmlns:w10="urn:schemas-microsoft-com:office:word" xmlns:w="http://schemas.openxmlformats.org/wordprocessingml/2006/main" xmlns:w14="http://schemas.microsoft.com/office/word/2010/wordml" xmlns:wpg="http://schemas.microsoft.com/office/word/2010/wordprocessingGroup" xmlns:wpi="http://schemas.microsoft.com/office/word/2010/wordprocessingInk" xmlns:wne="http://schemas.microsoft.com/office/word/2006/wordml" xmlns:wps="http://schemas.microsoft.com/office/word/2010/wordprocessingShape" mc:Ignorable="w14 wp14">
+<w:endnotes xmlns:wpc="http://schemas.microsoft.com/office/word/2010/wordprocessingCanvas" xmlns:cx="http://schemas.microsoft.com/office/drawing/2014/chartex" xmlns:cx1="http://schemas.microsoft.com/office/drawing/2015/9/8/chartex" xmlns:cx2="http://schemas.microsoft.com/office/drawing/2015/10/21/chartex" xmlns:cx3="http://schemas.microsoft.com/office/drawing/2016/5/9/chartex" xmlns:cx4="http://schemas.microsoft.com/office/drawing/2016/5/10/chartex" xmlns:cx5="http://schemas.microsoft.com/office/drawing/2016/5/11/chartex" xmlns:cx6="http://schemas.microsoft.com/office/drawing/2016/5/12/chartex" xmlns:cx7="http://schemas.microsoft.com/office/drawing/2016/5/13/chartex" xmlns:cx8="http://schemas.microsoft.com/office/drawing/2016/5/14/chartex" xmlns:mc="http://schemas.openxmlformats.org/markup-compatibility/2006" xmlns:aink="http://schemas.microsoft.com/office/drawing/2016/ink" xmlns:am3d="http://schemas.microsoft.com/office/drawing/2017/model3d" xmlns:o="urn:schemas-microsoft-com:office:office" xmlns:r="http://schemas.openxmlformats.org/officeDocument/2006/relationships" xmlns:m="http://schemas.openxmlformats.org/officeDocument/2006/math" xmlns:v="urn:schemas-microsoft-com:vml" xmlns:wp14="http://schemas.microsoft.com/office/word/2010/wordprocessingDrawing" xmlns:wp="http://schemas.openxmlformats.org/drawingml/2006/wordprocessingDrawing" xmlns:w10="urn:schemas-microsoft-com:office:word" xmlns:w="http://schemas.openxmlformats.org/wordprocessingml/2006/main" xmlns:w14="http://schemas.microsoft.com/office/word/2010/wordml" xmlns:w15="http://schemas.microsoft.com/office/word/2012/wordml" xmlns:w16cid="http://schemas.microsoft.com/office/word/2016/wordml/cid" xmlns:w16se="http://schemas.microsoft.com/office/word/2015/wordml/symex" xmlns:wpg="http://schemas.microsoft.com/office/word/2010/wordprocessingGroup" xmlns:wpi="http://schemas.microsoft.com/office/word/2010/wordprocessingInk" xmlns:wne="http://schemas.microsoft.com/office/word/2006/wordml" xmlns:wps="http://schemas.microsoft.com/office/word/2010/wordprocessingShape" mc:Ignorable="w14 w15 w16se w16cid wp14">
   <w:endnote w:type="separator" w:id="-1">
     <w:p>
       <w:pPr>
@@ -3425,7 +3238,7 @@
 </file>
 
 <file path=word/footnotes.xml><?xml version="1.0" encoding="utf-8"?>
-<w:footnotes xmlns:wpc="http://schemas.microsoft.com/office/word/2010/wordprocessingCanvas" xmlns:mc="http://schemas.openxmlformats.org/markup-compatibility/2006" xmlns:o="urn:schemas-microsoft-com:office:office" xmlns:r="http://schemas.openxmlformats.org/officeDocument/2006/relationships" xmlns:m="http://schemas.openxmlformats.org/officeDocument/2006/math" xmlns:v="urn:schemas-microsoft-com:vml" xmlns:wp14="http://schemas.microsoft.com/office/word/2010/wordprocessingDrawing" xmlns:wp="http://schemas.openxmlformats.org/drawingml/2006/wordprocessingDrawing" xmlns:w10="urn:schemas-microsoft-com:office:word" xmlns:w="http://schemas.openxmlformats.org/wordprocessingml/2006/main" xmlns:w14="http://schemas.microsoft.com/office/word/2010/wordml" xmlns:wpg="http://schemas.microsoft.com/office/word/2010/wordprocessingGroup" xmlns:wpi="http://schemas.microsoft.com/office/word/2010/wordprocessingInk" xmlns:wne="http://schemas.microsoft.com/office/word/2006/wordml" xmlns:wps="http://schemas.microsoft.com/office/word/2010/wordprocessingShape" mc:Ignorable="w14 wp14">
+<w:footnotes xmlns:wpc="http://schemas.microsoft.com/office/word/2010/wordprocessingCanvas" xmlns:cx="http://schemas.microsoft.com/office/drawing/2014/chartex" xmlns:cx1="http://schemas.microsoft.com/office/drawing/2015/9/8/chartex" xmlns:cx2="http://schemas.microsoft.com/office/drawing/2015/10/21/chartex" xmlns:cx3="http://schemas.microsoft.com/office/drawing/2016/5/9/chartex" xmlns:cx4="http://schemas.microsoft.com/office/drawing/2016/5/10/chartex" xmlns:cx5="http://schemas.microsoft.com/office/drawing/2016/5/11/chartex" xmlns:cx6="http://schemas.microsoft.com/office/drawing/2016/5/12/chartex" xmlns:cx7="http://schemas.microsoft.com/office/drawing/2016/5/13/chartex" xmlns:cx8="http://schemas.microsoft.com/office/drawing/2016/5/14/chartex" xmlns:mc="http://schemas.openxmlformats.org/markup-compatibility/2006" xmlns:aink="http://schemas.microsoft.com/office/drawing/2016/ink" xmlns:am3d="http://schemas.microsoft.com/office/drawing/2017/model3d" xmlns:o="urn:schemas-microsoft-com:office:office" xmlns:r="http://schemas.openxmlformats.org/officeDocument/2006/relationships" xmlns:m="http://schemas.openxmlformats.org/officeDocument/2006/math" xmlns:v="urn:schemas-microsoft-com:vml" xmlns:wp14="http://schemas.microsoft.com/office/word/2010/wordprocessingDrawing" xmlns:wp="http://schemas.openxmlformats.org/drawingml/2006/wordprocessingDrawing" xmlns:w10="urn:schemas-microsoft-com:office:word" xmlns:w="http://schemas.openxmlformats.org/wordprocessingml/2006/main" xmlns:w14="http://schemas.microsoft.com/office/word/2010/wordml" xmlns:w15="http://schemas.microsoft.com/office/word/2012/wordml" xmlns:w16cid="http://schemas.microsoft.com/office/word/2016/wordml/cid" xmlns:w16se="http://schemas.microsoft.com/office/word/2015/wordml/symex" xmlns:wpg="http://schemas.microsoft.com/office/word/2010/wordprocessingGroup" xmlns:wpi="http://schemas.microsoft.com/office/word/2010/wordprocessingInk" xmlns:wne="http://schemas.microsoft.com/office/word/2006/wordml" xmlns:wps="http://schemas.microsoft.com/office/word/2010/wordprocessingShape" mc:Ignorable="w14 w15 w16se w16cid wp14">
   <w:footnote w:type="separator" w:id="-1">
     <w:p>
       <w:pPr>
@@ -3450,8 +3263,8 @@
 </file>
 
 <file path=word/numbering.xml><?xml version="1.0" encoding="utf-8"?>
-<w:numbering xmlns:wpc="http://schemas.microsoft.com/office/word/2010/wordprocessingCanvas" xmlns:mc="http://schemas.openxmlformats.org/markup-compatibility/2006" xmlns:o="urn:schemas-microsoft-com:office:office" xmlns:r="http://schemas.openxmlformats.org/officeDocument/2006/relationships" xmlns:m="http://schemas.openxmlformats.org/officeDocument/2006/math" xmlns:v="urn:schemas-microsoft-com:vml" xmlns:wp14="http://schemas.microsoft.com/office/word/2010/wordprocessingDrawing" xmlns:wp="http://schemas.openxmlformats.org/drawingml/2006/wordprocessingDrawing" xmlns:w10="urn:schemas-microsoft-com:office:word" xmlns:w="http://schemas.openxmlformats.org/wordprocessingml/2006/main" xmlns:w14="http://schemas.microsoft.com/office/word/2010/wordml" xmlns:wpg="http://schemas.microsoft.com/office/word/2010/wordprocessingGroup" xmlns:wpi="http://schemas.microsoft.com/office/word/2010/wordprocessingInk" xmlns:wne="http://schemas.microsoft.com/office/word/2006/wordml" xmlns:wps="http://schemas.microsoft.com/office/word/2010/wordprocessingShape" mc:Ignorable="w14 wp14">
-  <w:abstractNum w:abstractNumId="0">
+<w:numbering xmlns:wpc="http://schemas.microsoft.com/office/word/2010/wordprocessingCanvas" xmlns:cx="http://schemas.microsoft.com/office/drawing/2014/chartex" xmlns:cx1="http://schemas.microsoft.com/office/drawing/2015/9/8/chartex" xmlns:cx2="http://schemas.microsoft.com/office/drawing/2015/10/21/chartex" xmlns:cx3="http://schemas.microsoft.com/office/drawing/2016/5/9/chartex" xmlns:cx4="http://schemas.microsoft.com/office/drawing/2016/5/10/chartex" xmlns:cx5="http://schemas.microsoft.com/office/drawing/2016/5/11/chartex" xmlns:cx6="http://schemas.microsoft.com/office/drawing/2016/5/12/chartex" xmlns:cx7="http://schemas.microsoft.com/office/drawing/2016/5/13/chartex" xmlns:cx8="http://schemas.microsoft.com/office/drawing/2016/5/14/chartex" xmlns:mc="http://schemas.openxmlformats.org/markup-compatibility/2006" xmlns:aink="http://schemas.microsoft.com/office/drawing/2016/ink" xmlns:am3d="http://schemas.microsoft.com/office/drawing/2017/model3d" xmlns:o="urn:schemas-microsoft-com:office:office" xmlns:r="http://schemas.openxmlformats.org/officeDocument/2006/relationships" xmlns:m="http://schemas.openxmlformats.org/officeDocument/2006/math" xmlns:v="urn:schemas-microsoft-com:vml" xmlns:wp14="http://schemas.microsoft.com/office/word/2010/wordprocessingDrawing" xmlns:wp="http://schemas.openxmlformats.org/drawingml/2006/wordprocessingDrawing" xmlns:w10="urn:schemas-microsoft-com:office:word" xmlns:w="http://schemas.openxmlformats.org/wordprocessingml/2006/main" xmlns:w14="http://schemas.microsoft.com/office/word/2010/wordml" xmlns:w15="http://schemas.microsoft.com/office/word/2012/wordml" xmlns:w16cid="http://schemas.microsoft.com/office/word/2016/wordml/cid" xmlns:w16se="http://schemas.microsoft.com/office/word/2015/wordml/symex" xmlns:wpg="http://schemas.microsoft.com/office/word/2010/wordprocessingGroup" xmlns:wpi="http://schemas.microsoft.com/office/word/2010/wordprocessingInk" xmlns:wne="http://schemas.microsoft.com/office/word/2006/wordml" xmlns:wps="http://schemas.microsoft.com/office/word/2010/wordprocessingShape" mc:Ignorable="w14 w15 w16se w16cid wp14">
+  <w:abstractNum w:abstractNumId="0" w15:restartNumberingAfterBreak="0">
     <w:nsid w:val="4FFD5E9C"/>
     <w:multiLevelType w:val="hybridMultilevel"/>
     <w:tmpl w:val="7C066D4A"/>
@@ -3579,7 +3392,7 @@
 </file>
 
 <file path=word/styles.xml><?xml version="1.0" encoding="utf-8"?>
-<w:styles xmlns:mc="http://schemas.openxmlformats.org/markup-compatibility/2006" xmlns:r="http://schemas.openxmlformats.org/officeDocument/2006/relationships" xmlns:w="http://schemas.openxmlformats.org/wordprocessingml/2006/main" xmlns:w14="http://schemas.microsoft.com/office/word/2010/wordml" mc:Ignorable="w14">
+<w:styles xmlns:mc="http://schemas.openxmlformats.org/markup-compatibility/2006" xmlns:r="http://schemas.openxmlformats.org/officeDocument/2006/relationships" xmlns:w="http://schemas.openxmlformats.org/wordprocessingml/2006/main" xmlns:w14="http://schemas.microsoft.com/office/word/2010/wordml" xmlns:w15="http://schemas.microsoft.com/office/word/2012/wordml" xmlns:w16cid="http://schemas.microsoft.com/office/word/2016/wordml/cid" xmlns:w16se="http://schemas.microsoft.com/office/word/2015/wordml/symex" mc:Ignorable="w14 w15 w16se w16cid">
   <w:docDefaults>
     <w:rPrDefault>
       <w:rPr>
@@ -3595,449 +3408,383 @@
       </w:pPr>
     </w:pPrDefault>
   </w:docDefaults>
-  <w:latentStyles w:defLockedState="0" w:defUIPriority="99" w:defSemiHidden="1" w:defUnhideWhenUsed="1" w:defQFormat="0" w:count="267">
-    <w:lsdException w:name="Normal" w:semiHidden="0" w:uiPriority="0" w:unhideWhenUsed="0" w:qFormat="1"/>
-    <w:lsdException w:name="heading 1" w:semiHidden="0" w:uiPriority="9" w:unhideWhenUsed="0" w:qFormat="1"/>
-    <w:lsdException w:name="heading 2" w:uiPriority="9" w:qFormat="1"/>
-    <w:lsdException w:name="heading 3" w:uiPriority="9" w:qFormat="1"/>
-    <w:lsdException w:name="heading 4" w:uiPriority="9" w:qFormat="1"/>
-    <w:lsdException w:name="heading 5" w:uiPriority="9" w:qFormat="1"/>
-    <w:lsdException w:name="heading 6" w:uiPriority="9" w:qFormat="1"/>
-    <w:lsdException w:name="heading 7" w:uiPriority="9" w:qFormat="1"/>
-    <w:lsdException w:name="heading 8" w:uiPriority="9" w:qFormat="1"/>
-    <w:lsdException w:name="heading 9" w:uiPriority="9" w:qFormat="1"/>
-    <w:lsdException w:name="toc 1" w:uiPriority="39"/>
-    <w:lsdException w:name="toc 2" w:uiPriority="39"/>
-    <w:lsdException w:name="toc 3" w:uiPriority="39"/>
-    <w:lsdException w:name="toc 4" w:uiPriority="39"/>
-    <w:lsdException w:name="toc 5" w:uiPriority="39"/>
-    <w:lsdException w:name="toc 6" w:uiPriority="39"/>
-    <w:lsdException w:name="toc 7" w:uiPriority="39"/>
-    <w:lsdException w:name="toc 8" w:uiPriority="39"/>
-    <w:lsdException w:name="toc 9" w:uiPriority="39"/>
-    <w:lsdException w:name="caption" w:uiPriority="35" w:qFormat="1"/>
-    <w:lsdException w:name="Title" w:semiHidden="0" w:uiPriority="10" w:unhideWhenUsed="0" w:qFormat="1"/>
-    <w:lsdException w:name="Default Paragraph Font" w:uiPriority="1"/>
-    <w:lsdException w:name="Subtitle" w:semiHidden="0" w:uiPriority="11" w:unhideWhenUsed="0" w:qFormat="1"/>
-    <w:lsdException w:name="Strong" w:semiHidden="0" w:uiPriority="22" w:unhideWhenUsed="0" w:qFormat="1"/>
-    <w:lsdException w:name="Emphasis" w:semiHidden="0" w:uiPriority="20" w:unhideWhenUsed="0" w:qFormat="1"/>
-    <w:lsdException w:name="Table Grid" w:semiHidden="0" w:uiPriority="59" w:unhideWhenUsed="0"/>
-    <w:lsdException w:name="Placeholder Text" w:unhideWhenUsed="0"/>
-    <w:lsdException w:name="No Spacing" w:semiHidden="0" w:uiPriority="1" w:unhideWhenUsed="0" w:qFormat="1"/>
-    <w:lsdException w:name="Light Shading" w:semiHidden="0" w:uiPriority="60" w:unhideWhenUsed="0"/>
-    <w:lsdException w:name="Light List" w:semiHidden="0" w:uiPriority="61" w:unhideWhenUsed="0"/>
-    <w:lsdException w:name="Light Grid" w:semiHidden="0" w:uiPriority="62" w:unhideWhenUsed="0"/>
-    <w:lsdException w:name="Medium Shading 1" w:semiHidden="0" w:uiPriority="63" w:unhideWhenUsed="0"/>
-    <w:lsdException w:name="Medium Shading 2" w:semiHidden="0" w:uiPriority="64" w:unhideWhenUsed="0"/>
-    <w:lsdException w:name="Medium List 1" w:semiHidden="0" w:uiPriority="65" w:unhideWhenUsed="0"/>
-    <w:lsdException w:name="Medium List 2" w:semiHidden="0" w:uiPriority="66" w:unhideWhenUsed="0"/>
-    <w:lsdException w:name="Medium Grid 1" w:semiHidden="0" w:uiPriority="67" w:unhideWhenUsed="0"/>
-    <w:lsdException w:name="Medium Grid 2" w:semiHidden="0" w:uiPriority="68" w:unhideWhenUsed="0"/>
-    <w:lsdException w:name="Medium Grid 3" w:semiHidden="0" w:uiPriority="69" w:unhideWhenUsed="0"/>
-    <w:lsdException w:name="Dark List" w:semiHidden="0" w:uiPriority="70" w:unhideWhenUsed="0"/>
-    <w:lsdException w:name="Colorful Shading" w:semiHidden="0" w:uiPriority="71" w:unhideWhenUsed="0"/>
-    <w:lsdException w:name="Colorful List" w:semiHidden="0" w:uiPriority="72" w:unhideWhenUsed="0"/>
-    <w:lsdException w:name="Colorful Grid" w:semiHidden="0" w:uiPriority="73" w:unhideWhenUsed="0"/>
-    <w:lsdException w:name="Light Shading Accent 1" w:semiHidden="0" w:uiPriority="60" w:unhideWhenUsed="0"/>
-    <w:lsdException w:name="Light List Accent 1" w:semiHidden="0" w:uiPriority="61" w:unhideWhenUsed="0"/>
-    <w:lsdException w:name="Light Grid Accent 1" w:semiHidden="0" w:uiPriority="62" w:unhideWhenUsed="0"/>
-    <w:lsdException w:name="Medium Shading 1 Accent 1" w:semiHidden="0" w:uiPriority="63" w:unhideWhenUsed="0"/>
-    <w:lsdException w:name="Medium Shading 2 Accent 1" w:semiHidden="0" w:uiPriority="64" w:unhideWhenUsed="0"/>
-    <w:lsdException w:name="Medium List 1 Accent 1" w:semiHidden="0" w:uiPriority="65" w:unhideWhenUsed="0"/>
-    <w:lsdException w:name="Revision" w:unhideWhenUsed="0"/>
-    <w:lsdException w:name="List Paragraph" w:semiHidden="0" w:uiPriority="34" w:unhideWhenUsed="0" w:qFormat="1"/>
-    <w:lsdException w:name="Quote" w:semiHidden="0" w:uiPriority="29" w:unhideWhenUsed="0" w:qFormat="1"/>
-    <w:lsdException w:name="Intense Quote" w:semiHidden="0" w:uiPriority="30" w:unhideWhenUsed="0" w:qFormat="1"/>
-    <w:lsdException w:name="Medium List 2 Accent 1" w:semiHidden="0" w:uiPriority="66" w:unhideWhenUsed="0"/>
-    <w:lsdException w:name="Medium Grid 1 Accent 1" w:semiHidden="0" w:uiPriority="67" w:unhideWhenUsed="0"/>
-    <w:lsdException w:name="Medium Grid 2 Accent 1" w:semiHidden="0" w:uiPriority="68" w:unhideWhenUsed="0"/>
-    <w:lsdException w:name="Medium Grid 3 Accent 1" w:semiHidden="0" w:uiPriority="69" w:unhideWhenUsed="0"/>
-    <w:lsdException w:name="Dark List Accent 1" w:semiHidden="0" w:uiPriority="70" w:unhideWhenUsed="0"/>
-    <w:lsdException w:name="Colorful Shading Accent 1" w:semiHidden="0" w:uiPriority="71" w:unhideWhenUsed="0"/>
-    <w:lsdException w:name="Colorful List Accent 1" w:semiHidden="0" w:uiPriority="72" w:unhideWhenUsed="0"/>
-    <w:lsdException w:name="Colorful Grid Accent 1" w:semiHidden="0" w:uiPriority="73" w:unhideWhenUsed="0"/>
-    <w:lsdException w:name="Light Shading Accent 2" w:semiHidden="0" w:uiPriority="60" w:unhideWhenUsed="0"/>
-    <w:lsdException w:name="Light List Accent 2" w:semiHidden="0" w:uiPriority="61" w:unhideWhenUsed="0"/>
-    <w:lsdException w:name="Light Grid Accent 2" w:semiHidden="0" w:uiPriority="62" w:unhideWhenUsed="0"/>
-    <w:lsdException w:name="Medium Shading 1 Accent 2" w:semiHidden="0" w:uiPriority="63" w:unhideWhenUsed="0"/>
-    <w:lsdException w:name="Medium Shading 2 Accent 2" w:semiHidden="0" w:uiPriority="64" w:unhideWhenUsed="0"/>
-    <w:lsdException w:name="Medium List 1 Accent 2" w:semiHidden="0" w:uiPriority="65" w:unhideWhenUsed="0"/>
-    <w:lsdException w:name="Medium List 2 Accent 2" w:semiHidden="0" w:uiPriority="66" w:unhideWhenUsed="0"/>
-    <w:lsdException w:name="Medium Grid 1 Accent 2" w:semiHidden="0" w:uiPriority="67" w:unhideWhenUsed="0"/>
-    <w:lsdException w:name="Medium Grid 2 Accent 2" w:semiHidden="0" w:uiPriority="68" w:unhideWhenUsed="0"/>
-    <w:lsdException w:name="Medium Grid 3 Accent 2" w:semiHidden="0" w:uiPriority="69" w:unhideWhenUsed="0"/>
-    <w:lsdException w:name="Dark List Accent 2" w:semiHidden="0" w:uiPriority="70" w:unhideWhenUsed="0"/>
-    <w:lsdException w:name="Colorful Shading Accent 2" w:semiHidden="0" w:uiPriority="71" w:unhideWhenUsed="0"/>
-    <w:lsdException w:name="Colorful List Accent 2" w:semiHidden="0" w:uiPriority="72" w:unhideWhenUsed="0"/>
-    <w:lsdException w:name="Colorful Grid Accent 2" w:semiHidden="0" w:uiPriority="73" w:unhideWhenUsed="0"/>
-    <w:lsdException w:name="Light Shading Accent 3" w:semiHidden="0" w:uiPriority="60" w:unhideWhenUsed="0"/>
-    <w:lsdException w:name="Light List Accent 3" w:semiHidden="0" w:uiPriority="61" w:unhideWhenUsed="0"/>
-    <w:lsdException w:name="Light Grid Accent 3" w:semiHidden="0" w:uiPriority="62" w:unhideWhenUsed="0"/>
-    <w:lsdException w:name="Medium Shading 1 Accent 3" w:semiHidden="0" w:uiPriority="63" w:unhideWhenUsed="0"/>
-    <w:lsdException w:name="Medium Shading 2 Accent 3" w:semiHidden="0" w:uiPriority="64" w:unhideWhenUsed="0"/>
-    <w:lsdException w:name="Medium List 1 Accent 3" w:semiHidden="0" w:uiPriority="65" w:unhideWhenUsed="0"/>
-    <w:lsdException w:name="Medium List 2 Accent 3" w:semiHidden="0" w:uiPriority="66" w:unhideWhenUsed="0"/>
-    <w:lsdException w:name="Medium Grid 1 Accent 3" w:semiHidden="0" w:uiPriority="67" w:unhideWhenUsed="0"/>
-    <w:lsdException w:name="Medium Grid 2 Accent 3" w:semiHidden="0" w:uiPriority="68" w:unhideWhenUsed="0"/>
-    <w:lsdException w:name="Medium Grid 3 Accent 3" w:semiHidden="0" w:uiPriority="69" w:unhideWhenUsed="0"/>
-    <w:lsdException w:name="Dark List Accent 3" w:semiHidden="0" w:uiPriority="70" w:unhideWhenUsed="0"/>
-    <w:lsdException w:name="Colorful Shading Accent 3" w:semiHidden="0" w:uiPriority="71" w:unhideWhenUsed="0"/>
-    <w:lsdException w:name="Colorful List Accent 3" w:semiHidden="0" w:uiPriority="72" w:unhideWhenUsed="0"/>
-    <w:lsdException w:name="Colorful Grid Accent 3" w:semiHidden="0" w:uiPriority="73" w:unhideWhenUsed="0"/>
-    <w:lsdException w:name="Light Shading Accent 4" w:semiHidden="0" w:uiPriority="60" w:unhideWhenUsed="0"/>
-    <w:lsdException w:name="Light List Accent 4" w:semiHidden="0" w:uiPriority="61" w:unhideWhenUsed="0"/>
-    <w:lsdException w:name="Light Grid Accent 4" w:semiHidden="0" w:uiPriority="62" w:unhideWhenUsed="0"/>
-    <w:lsdException w:name="Medium Shading 1 Accent 4" w:semiHidden="0" w:uiPriority="63" w:unhideWhenUsed="0"/>
-    <w:lsdException w:name="Medium Shading 2 Accent 4" w:semiHidden="0" w:uiPriority="64" w:unhideWhenUsed="0"/>
-    <w:lsdException w:name="Medium List 1 Accent 4" w:semiHidden="0" w:uiPriority="65" w:unhideWhenUsed="0"/>
-    <w:lsdException w:name="Medium List 2 Accent 4" w:semiHidden="0" w:uiPriority="66" w:unhideWhenUsed="0"/>
-    <w:lsdException w:name="Medium Grid 1 Accent 4" w:semiHidden="0" w:uiPriority="67" w:unhideWhenUsed="0"/>
-    <w:lsdException w:name="Medium Grid 2 Accent 4" w:semiHidden="0" w:uiPriority="68" w:unhideWhenUsed="0"/>
-    <w:lsdException w:name="Medium Grid 3 Accent 4" w:semiHidden="0" w:uiPriority="69" w:unhideWhenUsed="0"/>
-    <w:lsdException w:name="Dark List Accent 4" w:semiHidden="0" w:uiPriority="70" w:unhideWhenUsed="0"/>
-    <w:lsdException w:name="Colorful Shading Accent 4" w:semiHidden="0" w:uiPriority="71" w:unhideWhenUsed="0"/>
-    <w:lsdException w:name="Colorful List Accent 4" w:semiHidden="0" w:uiPriority="72" w:unhideWhenUsed="0"/>
-    <w:lsdException w:name="Colorful Grid Accent 4" w:semiHidden="0" w:uiPriority="73" w:unhideWhenUsed="0"/>
-    <w:lsdException w:name="Light Shading Accent 5" w:semiHidden="0" w:uiPriority="60" w:unhideWhenUsed="0"/>
-    <w:lsdException w:name="Light List Accent 5" w:semiHidden="0" w:uiPriority="61" w:unhideWhenUsed="0"/>
-    <w:lsdException w:name="Light Grid Accent 5" w:semiHidden="0" w:uiPriority="62" w:unhideWhenUsed="0"/>
-    <w:lsdException w:name="Medium Shading 1 Accent 5" w:semiHidden="0" w:uiPriority="63" w:unhideWhenUsed="0"/>
-    <w:lsdException w:name="Medium Shading 2 Accent 5" w:semiHidden="0" w:uiPriority="64" w:unhideWhenUsed="0"/>
-    <w:lsdException w:name="Medium List 1 Accent 5" w:semiHidden="0" w:uiPriority="65" w:unhideWhenUsed="0"/>
-    <w:lsdException w:name="Medium List 2 Accent 5" w:semiHidden="0" w:uiPriority="66" w:unhideWhenUsed="0"/>
-    <w:lsdException w:name="Medium Grid 1 Accent 5" w:semiHidden="0" w:uiPriority="67" w:unhideWhenUsed="0"/>
-    <w:lsdException w:name="Medium Grid 2 Accent 5" w:semiHidden="0" w:uiPriority="68" w:unhideWhenUsed="0"/>
-    <w:lsdException w:name="Medium Grid 3 Accent 5" w:semiHidden="0" w:uiPriority="69" w:unhideWhenUsed="0"/>
-    <w:lsdException w:name="Dark List Accent 5" w:semiHidden="0" w:uiPriority="70" w:unhideWhenUsed="0"/>
-    <w:lsdException w:name="Colorful Shading Accent 5" w:semiHidden="0" w:uiPriority="71" w:unhideWhenUsed="0"/>
-    <w:lsdException w:name="Colorful List Accent 5" w:semiHidden="0" w:uiPriority="72" w:unhideWhenUsed="0"/>
-    <w:lsdException w:name="Colorful Grid Accent 5" w:semiHidden="0" w:uiPriority="73" w:unhideWhenUsed="0"/>
-    <w:lsdException w:name="Light Shading Accent 6" w:semiHidden="0" w:uiPriority="60" w:unhideWhenUsed="0"/>
-    <w:lsdException w:name="Light List Accent 6" w:semiHidden="0" w:uiPriority="61" w:unhideWhenUsed="0"/>
-    <w:lsdException w:name="Light Grid Accent 6" w:semiHidden="0" w:uiPriority="62" w:unhideWhenUsed="0"/>
-    <w:lsdException w:name="Medium Shading 1 Accent 6" w:semiHidden="0" w:uiPriority="63" w:unhideWhenUsed="0"/>
-    <w:lsdException w:name="Medium Shading 2 Accent 6" w:semiHidden="0" w:uiPriority="64" w:unhideWhenUsed="0"/>
-    <w:lsdException w:name="Medium List 1 Accent 6" w:semiHidden="0" w:uiPriority="65" w:unhideWhenUsed="0"/>
-    <w:lsdException w:name="Medium List 2 Accent 6" w:semiHidden="0" w:uiPriority="66" w:unhideWhenUsed="0"/>
-    <w:lsdException w:name="Medium Grid 1 Accent 6" w:semiHidden="0" w:uiPriority="67" w:unhideWhenUsed="0"/>
-    <w:lsdException w:name="Medium Grid 2 Accent 6" w:semiHidden="0" w:uiPriority="68" w:unhideWhenUsed="0"/>
-    <w:lsdException w:name="Medium Grid 3 Accent 6" w:semiHidden="0" w:uiPriority="69" w:unhideWhenUsed="0"/>
-    <w:lsdException w:name="Dark List Accent 6" w:semiHidden="0" w:uiPriority="70" w:unhideWhenUsed="0"/>
-    <w:lsdException w:name="Colorful Shading Accent 6" w:semiHidden="0" w:uiPriority="71" w:unhideWhenUsed="0"/>
-    <w:lsdException w:name="Colorful List Accent 6" w:semiHidden="0" w:uiPriority="72" w:unhideWhenUsed="0"/>
-    <w:lsdException w:name="Colorful Grid Accent 6" w:semiHidden="0" w:uiPriority="73" w:unhideWhenUsed="0"/>
-    <w:lsdException w:name="Subtle Emphasis" w:semiHidden="0" w:uiPriority="19" w:unhideWhenUsed="0" w:qFormat="1"/>
-    <w:lsdException w:name="Intense Emphasis" w:semiHidden="0" w:uiPriority="21" w:unhideWhenUsed="0" w:qFormat="1"/>
-    <w:lsdException w:name="Subtle Reference" w:semiHidden="0" w:uiPriority="31" w:unhideWhenUsed="0" w:qFormat="1"/>
-    <w:lsdException w:name="Intense Reference" w:semiHidden="0" w:uiPriority="32" w:unhideWhenUsed="0" w:qFormat="1"/>
-    <w:lsdException w:name="Book Title" w:semiHidden="0" w:uiPriority="33" w:unhideWhenUsed="0" w:qFormat="1"/>
-    <w:lsdException w:name="Bibliography" w:uiPriority="37"/>
-    <w:lsdException w:name="TOC Heading" w:uiPriority="39" w:qFormat="1"/>
-  </w:latentStyles>
-  <w:style w:type="paragraph" w:default="1" w:styleId="Normal">
-    <w:name w:val="Normal"/>
-    <w:qFormat/>
-  </w:style>
-  <w:style w:type="character" w:default="1" w:styleId="DefaultParagraphFont">
-    <w:name w:val="Default Paragraph Font"/>
-    <w:uiPriority w:val="1"/>
-    <w:semiHidden/>
-    <w:unhideWhenUsed/>
-  </w:style>
-  <w:style w:type="table" w:default="1" w:styleId="TableNormal">
-    <w:name w:val="Normal Table"/>
-    <w:uiPriority w:val="99"/>
-    <w:semiHidden/>
-    <w:unhideWhenUsed/>
-    <w:tblPr>
-      <w:tblInd w:w="0" w:type="dxa"/>
-      <w:tblCellMar>
-        <w:top w:w="0" w:type="dxa"/>
-        <w:left w:w="108" w:type="dxa"/>
-        <w:bottom w:w="0" w:type="dxa"/>
-        <w:right w:w="108" w:type="dxa"/>
-      </w:tblCellMar>
-    </w:tblPr>
-  </w:style>
-  <w:style w:type="numbering" w:default="1" w:styleId="NoList">
-    <w:name w:val="No List"/>
-    <w:uiPriority w:val="99"/>
-    <w:semiHidden/>
-    <w:unhideWhenUsed/>
-  </w:style>
-  <w:style w:type="paragraph" w:styleId="ListParagraph">
-    <w:name w:val="List Paragraph"/>
-    <w:basedOn w:val="Normal"/>
-    <w:uiPriority w:val="34"/>
-    <w:qFormat/>
-    <w:rsid w:val="00BC2203"/>
-    <w:pPr>
-      <w:spacing w:after="0" w:line="240" w:lineRule="auto"/>
-      <w:ind w:left="720"/>
-    </w:pPr>
-    <w:rPr>
-      <w:rFonts w:ascii="Times New Roman" w:hAnsi="Times New Roman" w:cs="Times New Roman"/>
-      <w:sz w:val="24"/>
-      <w:szCs w:val="24"/>
-      <w:lang w:eastAsia="en-GB"/>
-    </w:rPr>
-  </w:style>
-  <w:style w:type="character" w:styleId="CommentReference">
-    <w:name w:val="annotation reference"/>
-    <w:basedOn w:val="DefaultParagraphFont"/>
-    <w:uiPriority w:val="99"/>
-    <w:semiHidden/>
-    <w:unhideWhenUsed/>
-    <w:rsid w:val="00CB4D1E"/>
-    <w:rPr>
-      <w:sz w:val="16"/>
-      <w:szCs w:val="16"/>
-    </w:rPr>
-  </w:style>
-  <w:style w:type="paragraph" w:styleId="CommentText">
-    <w:name w:val="annotation text"/>
-    <w:basedOn w:val="Normal"/>
-    <w:link w:val="CommentTextChar"/>
-    <w:uiPriority w:val="99"/>
-    <w:semiHidden/>
-    <w:unhideWhenUsed/>
-    <w:rsid w:val="00CB4D1E"/>
-    <w:pPr>
-      <w:spacing w:line="240" w:lineRule="auto"/>
-    </w:pPr>
-    <w:rPr>
-      <w:sz w:val="20"/>
-      <w:szCs w:val="20"/>
-    </w:rPr>
-  </w:style>
-  <w:style w:type="character" w:customStyle="1" w:styleId="CommentTextChar">
-    <w:name w:val="Comment Text Char"/>
-    <w:basedOn w:val="DefaultParagraphFont"/>
-    <w:link w:val="CommentText"/>
-    <w:uiPriority w:val="99"/>
-    <w:semiHidden/>
-    <w:rsid w:val="00CB4D1E"/>
-    <w:rPr>
-      <w:sz w:val="20"/>
-      <w:szCs w:val="20"/>
-    </w:rPr>
-  </w:style>
-  <w:style w:type="paragraph" w:styleId="CommentSubject">
-    <w:name w:val="annotation subject"/>
-    <w:basedOn w:val="CommentText"/>
-    <w:next w:val="CommentText"/>
-    <w:link w:val="CommentSubjectChar"/>
-    <w:uiPriority w:val="99"/>
-    <w:semiHidden/>
-    <w:unhideWhenUsed/>
-    <w:rsid w:val="00CB4D1E"/>
-    <w:rPr>
-      <w:b/>
-      <w:bCs/>
-    </w:rPr>
-  </w:style>
-  <w:style w:type="character" w:customStyle="1" w:styleId="CommentSubjectChar">
-    <w:name w:val="Comment Subject Char"/>
-    <w:basedOn w:val="CommentTextChar"/>
-    <w:link w:val="CommentSubject"/>
-    <w:uiPriority w:val="99"/>
-    <w:semiHidden/>
-    <w:rsid w:val="00CB4D1E"/>
-    <w:rPr>
-      <w:b/>
-      <w:bCs/>
-      <w:sz w:val="20"/>
-      <w:szCs w:val="20"/>
-    </w:rPr>
-  </w:style>
-  <w:style w:type="paragraph" w:styleId="BalloonText">
-    <w:name w:val="Balloon Text"/>
-    <w:basedOn w:val="Normal"/>
-    <w:link w:val="BalloonTextChar"/>
-    <w:uiPriority w:val="99"/>
-    <w:semiHidden/>
-    <w:unhideWhenUsed/>
-    <w:rsid w:val="00CB4D1E"/>
-    <w:pPr>
-      <w:spacing w:after="0" w:line="240" w:lineRule="auto"/>
-    </w:pPr>
-    <w:rPr>
-      <w:rFonts w:ascii="Segoe UI" w:hAnsi="Segoe UI" w:cs="Segoe UI"/>
-      <w:sz w:val="18"/>
-      <w:szCs w:val="18"/>
-    </w:rPr>
-  </w:style>
-  <w:style w:type="character" w:customStyle="1" w:styleId="BalloonTextChar">
-    <w:name w:val="Balloon Text Char"/>
-    <w:basedOn w:val="DefaultParagraphFont"/>
-    <w:link w:val="BalloonText"/>
-    <w:uiPriority w:val="99"/>
-    <w:semiHidden/>
-    <w:rsid w:val="00CB4D1E"/>
-    <w:rPr>
-      <w:rFonts w:ascii="Segoe UI" w:hAnsi="Segoe UI" w:cs="Segoe UI"/>
-      <w:sz w:val="18"/>
-      <w:szCs w:val="18"/>
-    </w:rPr>
-  </w:style>
-</w:styles>
-</file>
-
-<file path=word/stylesWithEffects.xml><?xml version="1.0" encoding="utf-8"?>
-<w:styles xmlns:wpc="http://schemas.microsoft.com/office/word/2010/wordprocessingCanvas" xmlns:mc="http://schemas.openxmlformats.org/markup-compatibility/2006" xmlns:o="urn:schemas-microsoft-com:office:office" xmlns:r="http://schemas.openxmlformats.org/officeDocument/2006/relationships" xmlns:m="http://schemas.openxmlformats.org/officeDocument/2006/math" xmlns:v="urn:schemas-microsoft-com:vml" xmlns:wp14="http://schemas.microsoft.com/office/word/2010/wordprocessingDrawing" xmlns:wp="http://schemas.openxmlformats.org/drawingml/2006/wordprocessingDrawing" xmlns:w10="urn:schemas-microsoft-com:office:word" xmlns:w="http://schemas.openxmlformats.org/wordprocessingml/2006/main" xmlns:w14="http://schemas.microsoft.com/office/word/2010/wordml" xmlns:wpg="http://schemas.microsoft.com/office/word/2010/wordprocessingGroup" xmlns:wpi="http://schemas.microsoft.com/office/word/2010/wordprocessingInk" xmlns:wne="http://schemas.microsoft.com/office/word/2006/wordml" xmlns:wps="http://schemas.microsoft.com/office/word/2010/wordprocessingShape" mc:Ignorable="w14 wp14">
-  <w:docDefaults>
-    <w:rPrDefault>
-      <w:rPr>
-        <w:rFonts w:asciiTheme="minorHAnsi" w:eastAsiaTheme="minorHAnsi" w:hAnsiTheme="minorHAnsi" w:cstheme="minorBidi"/>
-        <w:sz w:val="22"/>
-        <w:szCs w:val="22"/>
-        <w:lang w:val="en-GB" w:eastAsia="en-US" w:bidi="ar-SA"/>
-      </w:rPr>
-    </w:rPrDefault>
-    <w:pPrDefault>
-      <w:pPr>
-        <w:spacing w:after="200" w:line="276" w:lineRule="auto"/>
-      </w:pPr>
-    </w:pPrDefault>
-  </w:docDefaults>
-  <w:latentStyles w:defLockedState="0" w:defUIPriority="99" w:defSemiHidden="1" w:defUnhideWhenUsed="1" w:defQFormat="0" w:count="267">
-    <w:lsdException w:name="Normal" w:semiHidden="0" w:uiPriority="0" w:unhideWhenUsed="0" w:qFormat="1"/>
-    <w:lsdException w:name="heading 1" w:semiHidden="0" w:uiPriority="9" w:unhideWhenUsed="0" w:qFormat="1"/>
-    <w:lsdException w:name="heading 2" w:uiPriority="9" w:qFormat="1"/>
-    <w:lsdException w:name="heading 3" w:uiPriority="9" w:qFormat="1"/>
-    <w:lsdException w:name="heading 4" w:uiPriority="9" w:qFormat="1"/>
-    <w:lsdException w:name="heading 5" w:uiPriority="9" w:qFormat="1"/>
-    <w:lsdException w:name="heading 6" w:uiPriority="9" w:qFormat="1"/>
-    <w:lsdException w:name="heading 7" w:uiPriority="9" w:qFormat="1"/>
-    <w:lsdException w:name="heading 8" w:uiPriority="9" w:qFormat="1"/>
-    <w:lsdException w:name="heading 9" w:uiPriority="9" w:qFormat="1"/>
-    <w:lsdException w:name="toc 1" w:uiPriority="39"/>
-    <w:lsdException w:name="toc 2" w:uiPriority="39"/>
-    <w:lsdException w:name="toc 3" w:uiPriority="39"/>
-    <w:lsdException w:name="toc 4" w:uiPriority="39"/>
-    <w:lsdException w:name="toc 5" w:uiPriority="39"/>
-    <w:lsdException w:name="toc 6" w:uiPriority="39"/>
-    <w:lsdException w:name="toc 7" w:uiPriority="39"/>
-    <w:lsdException w:name="toc 8" w:uiPriority="39"/>
-    <w:lsdException w:name="toc 9" w:uiPriority="39"/>
-    <w:lsdException w:name="caption" w:uiPriority="35" w:qFormat="1"/>
-    <w:lsdException w:name="Title" w:semiHidden="0" w:uiPriority="10" w:unhideWhenUsed="0" w:qFormat="1"/>
-    <w:lsdException w:name="Default Paragraph Font" w:uiPriority="1"/>
-    <w:lsdException w:name="Subtitle" w:semiHidden="0" w:uiPriority="11" w:unhideWhenUsed="0" w:qFormat="1"/>
-    <w:lsdException w:name="Strong" w:semiHidden="0" w:uiPriority="22" w:unhideWhenUsed="0" w:qFormat="1"/>
-    <w:lsdException w:name="Emphasis" w:semiHidden="0" w:uiPriority="20" w:unhideWhenUsed="0" w:qFormat="1"/>
-    <w:lsdException w:name="Table Grid" w:semiHidden="0" w:uiPriority="59" w:unhideWhenUsed="0"/>
-    <w:lsdException w:name="Placeholder Text" w:unhideWhenUsed="0"/>
-    <w:lsdException w:name="No Spacing" w:semiHidden="0" w:uiPriority="1" w:unhideWhenUsed="0" w:qFormat="1"/>
-    <w:lsdException w:name="Light Shading" w:semiHidden="0" w:uiPriority="60" w:unhideWhenUsed="0"/>
-    <w:lsdException w:name="Light List" w:semiHidden="0" w:uiPriority="61" w:unhideWhenUsed="0"/>
-    <w:lsdException w:name="Light Grid" w:semiHidden="0" w:uiPriority="62" w:unhideWhenUsed="0"/>
-    <w:lsdException w:name="Medium Shading 1" w:semiHidden="0" w:uiPriority="63" w:unhideWhenUsed="0"/>
-    <w:lsdException w:name="Medium Shading 2" w:semiHidden="0" w:uiPriority="64" w:unhideWhenUsed="0"/>
-    <w:lsdException w:name="Medium List 1" w:semiHidden="0" w:uiPriority="65" w:unhideWhenUsed="0"/>
-    <w:lsdException w:name="Medium List 2" w:semiHidden="0" w:uiPriority="66" w:unhideWhenUsed="0"/>
-    <w:lsdException w:name="Medium Grid 1" w:semiHidden="0" w:uiPriority="67" w:unhideWhenUsed="0"/>
-    <w:lsdException w:name="Medium Grid 2" w:semiHidden="0" w:uiPriority="68" w:unhideWhenUsed="0"/>
-    <w:lsdException w:name="Medium Grid 3" w:semiHidden="0" w:uiPriority="69" w:unhideWhenUsed="0"/>
-    <w:lsdException w:name="Dark List" w:semiHidden="0" w:uiPriority="70" w:unhideWhenUsed="0"/>
-    <w:lsdException w:name="Colorful Shading" w:semiHidden="0" w:uiPriority="71" w:unhideWhenUsed="0"/>
-    <w:lsdException w:name="Colorful List" w:semiHidden="0" w:uiPriority="72" w:unhideWhenUsed="0"/>
-    <w:lsdException w:name="Colorful Grid" w:semiHidden="0" w:uiPriority="73" w:unhideWhenUsed="0"/>
-    <w:lsdException w:name="Light Shading Accent 1" w:semiHidden="0" w:uiPriority="60" w:unhideWhenUsed="0"/>
-    <w:lsdException w:name="Light List Accent 1" w:semiHidden="0" w:uiPriority="61" w:unhideWhenUsed="0"/>
-    <w:lsdException w:name="Light Grid Accent 1" w:semiHidden="0" w:uiPriority="62" w:unhideWhenUsed="0"/>
-    <w:lsdException w:name="Medium Shading 1 Accent 1" w:semiHidden="0" w:uiPriority="63" w:unhideWhenUsed="0"/>
-    <w:lsdException w:name="Medium Shading 2 Accent 1" w:semiHidden="0" w:uiPriority="64" w:unhideWhenUsed="0"/>
-    <w:lsdException w:name="Medium List 1 Accent 1" w:semiHidden="0" w:uiPriority="65" w:unhideWhenUsed="0"/>
-    <w:lsdException w:name="Revision" w:unhideWhenUsed="0"/>
-    <w:lsdException w:name="List Paragraph" w:semiHidden="0" w:uiPriority="34" w:unhideWhenUsed="0" w:qFormat="1"/>
-    <w:lsdException w:name="Quote" w:semiHidden="0" w:uiPriority="29" w:unhideWhenUsed="0" w:qFormat="1"/>
-    <w:lsdException w:name="Intense Quote" w:semiHidden="0" w:uiPriority="30" w:unhideWhenUsed="0" w:qFormat="1"/>
-    <w:lsdException w:name="Medium List 2 Accent 1" w:semiHidden="0" w:uiPriority="66" w:unhideWhenUsed="0"/>
-    <w:lsdException w:name="Medium Grid 1 Accent 1" w:semiHidden="0" w:uiPriority="67" w:unhideWhenUsed="0"/>
-    <w:lsdException w:name="Medium Grid 2 Accent 1" w:semiHidden="0" w:uiPriority="68" w:unhideWhenUsed="0"/>
-    <w:lsdException w:name="Medium Grid 3 Accent 1" w:semiHidden="0" w:uiPriority="69" w:unhideWhenUsed="0"/>
-    <w:lsdException w:name="Dark List Accent 1" w:semiHidden="0" w:uiPriority="70" w:unhideWhenUsed="0"/>
-    <w:lsdException w:name="Colorful Shading Accent 1" w:semiHidden="0" w:uiPriority="71" w:unhideWhenUsed="0"/>
-    <w:lsdException w:name="Colorful List Accent 1" w:semiHidden="0" w:uiPriority="72" w:unhideWhenUsed="0"/>
-    <w:lsdException w:name="Colorful Grid Accent 1" w:semiHidden="0" w:uiPriority="73" w:unhideWhenUsed="0"/>
-    <w:lsdException w:name="Light Shading Accent 2" w:semiHidden="0" w:uiPriority="60" w:unhideWhenUsed="0"/>
-    <w:lsdException w:name="Light List Accent 2" w:semiHidden="0" w:uiPriority="61" w:unhideWhenUsed="0"/>
-    <w:lsdException w:name="Light Grid Accent 2" w:semiHidden="0" w:uiPriority="62" w:unhideWhenUsed="0"/>
-    <w:lsdException w:name="Medium Shading 1 Accent 2" w:semiHidden="0" w:uiPriority="63" w:unhideWhenUsed="0"/>
-    <w:lsdException w:name="Medium Shading 2 Accent 2" w:semiHidden="0" w:uiPriority="64" w:unhideWhenUsed="0"/>
-    <w:lsdException w:name="Medium List 1 Accent 2" w:semiHidden="0" w:uiPriority="65" w:unhideWhenUsed="0"/>
-    <w:lsdException w:name="Medium List 2 Accent 2" w:semiHidden="0" w:uiPriority="66" w:unhideWhenUsed="0"/>
-    <w:lsdException w:name="Medium Grid 1 Accent 2" w:semiHidden="0" w:uiPriority="67" w:unhideWhenUsed="0"/>
-    <w:lsdException w:name="Medium Grid 2 Accent 2" w:semiHidden="0" w:uiPriority="68" w:unhideWhenUsed="0"/>
-    <w:lsdException w:name="Medium Grid 3 Accent 2" w:semiHidden="0" w:uiPriority="69" w:unhideWhenUsed="0"/>
-    <w:lsdException w:name="Dark List Accent 2" w:semiHidden="0" w:uiPriority="70" w:unhideWhenUsed="0"/>
-    <w:lsdException w:name="Colorful Shading Accent 2" w:semiHidden="0" w:uiPriority="71" w:unhideWhenUsed="0"/>
-    <w:lsdException w:name="Colorful List Accent 2" w:semiHidden="0" w:uiPriority="72" w:unhideWhenUsed="0"/>
-    <w:lsdException w:name="Colorful Grid Accent 2" w:semiHidden="0" w:uiPriority="73" w:unhideWhenUsed="0"/>
-    <w:lsdException w:name="Light Shading Accent 3" w:semiHidden="0" w:uiPriority="60" w:unhideWhenUsed="0"/>
-    <w:lsdException w:name="Light List Accent 3" w:semiHidden="0" w:uiPriority="61" w:unhideWhenUsed="0"/>
-    <w:lsdException w:name="Light Grid Accent 3" w:semiHidden="0" w:uiPriority="62" w:unhideWhenUsed="0"/>
-    <w:lsdException w:name="Medium Shading 1 Accent 3" w:semiHidden="0" w:uiPriority="63" w:unhideWhenUsed="0"/>
-    <w:lsdException w:name="Medium Shading 2 Accent 3" w:semiHidden="0" w:uiPriority="64" w:unhideWhenUsed="0"/>
-    <w:lsdException w:name="Medium List 1 Accent 3" w:semiHidden="0" w:uiPriority="65" w:unhideWhenUsed="0"/>
-    <w:lsdException w:name="Medium List 2 Accent 3" w:semiHidden="0" w:uiPriority="66" w:unhideWhenUsed="0"/>
-    <w:lsdException w:name="Medium Grid 1 Accent 3" w:semiHidden="0" w:uiPriority="67" w:unhideWhenUsed="0"/>
-    <w:lsdException w:name="Medium Grid 2 Accent 3" w:semiHidden="0" w:uiPriority="68" w:unhideWhenUsed="0"/>
-    <w:lsdException w:name="Medium Grid 3 Accent 3" w:semiHidden="0" w:uiPriority="69" w:unhideWhenUsed="0"/>
-    <w:lsdException w:name="Dark List Accent 3" w:semiHidden="0" w:uiPriority="70" w:unhideWhenUsed="0"/>
-    <w:lsdException w:name="Colorful Shading Accent 3" w:semiHidden="0" w:uiPriority="71" w:unhideWhenUsed="0"/>
-    <w:lsdException w:name="Colorful List Accent 3" w:semiHidden="0" w:uiPriority="72" w:unhideWhenUsed="0"/>
-    <w:lsdException w:name="Colorful Grid Accent 3" w:semiHidden="0" w:uiPriority="73" w:unhideWhenUsed="0"/>
-    <w:lsdException w:name="Light Shading Accent 4" w:semiHidden="0" w:uiPriority="60" w:unhideWhenUsed="0"/>
-    <w:lsdException w:name="Light List Accent 4" w:semiHidden="0" w:uiPriority="61" w:unhideWhenUsed="0"/>
-    <w:lsdException w:name="Light Grid Accent 4" w:semiHidden="0" w:uiPriority="62" w:unhideWhenUsed="0"/>
-    <w:lsdException w:name="Medium Shading 1 Accent 4" w:semiHidden="0" w:uiPriority="63" w:unhideWhenUsed="0"/>
-    <w:lsdException w:name="Medium Shading 2 Accent 4" w:semiHidden="0" w:uiPriority="64" w:unhideWhenUsed="0"/>
-    <w:lsdException w:name="Medium List 1 Accent 4" w:semiHidden="0" w:uiPriority="65" w:unhideWhenUsed="0"/>
-    <w:lsdException w:name="Medium List 2 Accent 4" w:semiHidden="0" w:uiPriority="66" w:unhideWhenUsed="0"/>
-    <w:lsdException w:name="Medium Grid 1 Accent 4" w:semiHidden="0" w:uiPriority="67" w:unhideWhenUsed="0"/>
-    <w:lsdException w:name="Medium Grid 2 Accent 4" w:semiHidden="0" w:uiPriority="68" w:unhideWhenUsed="0"/>
-    <w:lsdException w:name="Medium Grid 3 Accent 4" w:semiHidden="0" w:uiPriority="69" w:unhideWhenUsed="0"/>
-    <w:lsdException w:name="Dark List Accent 4" w:semiHidden="0" w:uiPriority="70" w:unhideWhenUsed="0"/>
-    <w:lsdException w:name="Colorful Shading Accent 4" w:semiHidden="0" w:uiPriority="71" w:unhideWhenUsed="0"/>
-    <w:lsdException w:name="Colorful List Accent 4" w:semiHidden="0" w:uiPriority="72" w:unhideWhenUsed="0"/>
-    <w:lsdException w:name="Colorful Grid Accent 4" w:semiHidden="0" w:uiPriority="73" w:unhideWhenUsed="0"/>
-    <w:lsdException w:name="Light Shading Accent 5" w:semiHidden="0" w:uiPriority="60" w:unhideWhenUsed="0"/>
-    <w:lsdException w:name="Light List Accent 5" w:semiHidden="0" w:uiPriority="61" w:unhideWhenUsed="0"/>
-    <w:lsdException w:name="Light Grid Accent 5" w:semiHidden="0" w:uiPriority="62" w:unhideWhenUsed="0"/>
-    <w:lsdException w:name="Medium Shading 1 Accent 5" w:semiHidden="0" w:uiPriority="63" w:unhideWhenUsed="0"/>
-    <w:lsdException w:name="Medium Shading 2 Accent 5" w:semiHidden="0" w:uiPriority="64" w:unhideWhenUsed="0"/>
-    <w:lsdException w:name="Medium List 1 Accent 5" w:semiHidden="0" w:uiPriority="65" w:unhideWhenUsed="0"/>
-    <w:lsdException w:name="Medium List 2 Accent 5" w:semiHidden="0" w:uiPriority="66" w:unhideWhenUsed="0"/>
-    <w:lsdException w:name="Medium Grid 1 Accent 5" w:semiHidden="0" w:uiPriority="67" w:unhideWhenUsed="0"/>
-    <w:lsdException w:name="Medium Grid 2 Accent 5" w:semiHidden="0" w:uiPriority="68" w:unhideWhenUsed="0"/>
-    <w:lsdException w:name="Medium Grid 3 Accent 5" w:semiHidden="0" w:uiPriority="69" w:unhideWhenUsed="0"/>
-    <w:lsdException w:name="Dark List Accent 5" w:semiHidden="0" w:uiPriority="70" w:unhideWhenUsed="0"/>
-    <w:lsdException w:name="Colorful Shading Accent 5" w:semiHidden="0" w:uiPriority="71" w:unhideWhenUsed="0"/>
-    <w:lsdException w:name="Colorful List Accent 5" w:semiHidden="0" w:uiPriority="72" w:unhideWhenUsed="0"/>
-    <w:lsdException w:name="Colorful Grid Accent 5" w:semiHidden="0" w:uiPriority="73" w:unhideWhenUsed="0"/>
-    <w:lsdException w:name="Light Shading Accent 6" w:semiHidden="0" w:uiPriority="60" w:unhideWhenUsed="0"/>
-    <w:lsdException w:name="Light List Accent 6" w:semiHidden="0" w:uiPriority="61" w:unhideWhenUsed="0"/>
-    <w:lsdException w:name="Light Grid Accent 6" w:semiHidden="0" w:uiPriority="62" w:unhideWhenUsed="0"/>
-    <w:lsdException w:name="Medium Shading 1 Accent 6" w:semiHidden="0" w:uiPriority="63" w:unhideWhenUsed="0"/>
-    <w:lsdException w:name="Medium Shading 2 Accent 6" w:semiHidden="0" w:uiPriority="64" w:unhideWhenUsed="0"/>
-    <w:lsdException w:name="Medium List 1 Accent 6" w:semiHidden="0" w:uiPriority="65" w:unhideWhenUsed="0"/>
-    <w:lsdException w:name="Medium List 2 Accent 6" w:semiHidden="0" w:uiPriority="66" w:unhideWhenUsed="0"/>
-    <w:lsdException w:name="Medium Grid 1 Accent 6" w:semiHidden="0" w:uiPriority="67" w:unhideWhenUsed="0"/>
-    <w:lsdException w:name="Medium Grid 2 Accent 6" w:semiHidden="0" w:uiPriority="68" w:unhideWhenUsed="0"/>
-    <w:lsdException w:name="Medium Grid 3 Accent 6" w:semiHidden="0" w:uiPriority="69" w:unhideWhenUsed="0"/>
-    <w:lsdException w:name="Dark List Accent 6" w:semiHidden="0" w:uiPriority="70" w:unhideWhenUsed="0"/>
-    <w:lsdException w:name="Colorful Shading Accent 6" w:semiHidden="0" w:uiPriority="71" w:unhideWhenUsed="0"/>
-    <w:lsdException w:name="Colorful List Accent 6" w:semiHidden="0" w:uiPriority="72" w:unhideWhenUsed="0"/>
-    <w:lsdException w:name="Colorful Grid Accent 6" w:semiHidden="0" w:uiPriority="73" w:unhideWhenUsed="0"/>
-    <w:lsdException w:name="Subtle Emphasis" w:semiHidden="0" w:uiPriority="19" w:unhideWhenUsed="0" w:qFormat="1"/>
-    <w:lsdException w:name="Intense Emphasis" w:semiHidden="0" w:uiPriority="21" w:unhideWhenUsed="0" w:qFormat="1"/>
-    <w:lsdException w:name="Subtle Reference" w:semiHidden="0" w:uiPriority="31" w:unhideWhenUsed="0" w:qFormat="1"/>
-    <w:lsdException w:name="Intense Reference" w:semiHidden="0" w:uiPriority="32" w:unhideWhenUsed="0" w:qFormat="1"/>
-    <w:lsdException w:name="Book Title" w:semiHidden="0" w:uiPriority="33" w:unhideWhenUsed="0" w:qFormat="1"/>
-    <w:lsdException w:name="Bibliography" w:uiPriority="37"/>
-    <w:lsdException w:name="TOC Heading" w:uiPriority="39" w:qFormat="1"/>
+  <w:latentStyles w:defLockedState="0" w:defUIPriority="99" w:defSemiHidden="0" w:defUnhideWhenUsed="0" w:defQFormat="0" w:count="376">
+    <w:lsdException w:name="Normal" w:uiPriority="0" w:qFormat="1"/>
+    <w:lsdException w:name="heading 1" w:uiPriority="9" w:qFormat="1"/>
+    <w:lsdException w:name="heading 2" w:semiHidden="1" w:uiPriority="9" w:unhideWhenUsed="1" w:qFormat="1"/>
+    <w:lsdException w:name="heading 3" w:semiHidden="1" w:uiPriority="9" w:unhideWhenUsed="1" w:qFormat="1"/>
+    <w:lsdException w:name="heading 4" w:semiHidden="1" w:uiPriority="9" w:unhideWhenUsed="1" w:qFormat="1"/>
+    <w:lsdException w:name="heading 5" w:semiHidden="1" w:uiPriority="9" w:unhideWhenUsed="1" w:qFormat="1"/>
+    <w:lsdException w:name="heading 6" w:semiHidden="1" w:uiPriority="9" w:unhideWhenUsed="1" w:qFormat="1"/>
+    <w:lsdException w:name="heading 7" w:semiHidden="1" w:uiPriority="9" w:unhideWhenUsed="1" w:qFormat="1"/>
+    <w:lsdException w:name="heading 8" w:semiHidden="1" w:uiPriority="9" w:unhideWhenUsed="1" w:qFormat="1"/>
+    <w:lsdException w:name="heading 9" w:semiHidden="1" w:uiPriority="9" w:unhideWhenUsed="1" w:qFormat="1"/>
+    <w:lsdException w:name="index 1" w:semiHidden="1" w:unhideWhenUsed="1"/>
+    <w:lsdException w:name="index 2" w:semiHidden="1" w:unhideWhenUsed="1"/>
+    <w:lsdException w:name="index 3" w:semiHidden="1" w:unhideWhenUsed="1"/>
+    <w:lsdException w:name="index 4" w:semiHidden="1" w:unhideWhenUsed="1"/>
+    <w:lsdException w:name="index 5" w:semiHidden="1" w:unhideWhenUsed="1"/>
+    <w:lsdException w:name="index 6" w:semiHidden="1" w:unhideWhenUsed="1"/>
+    <w:lsdException w:name="index 7" w:semiHidden="1" w:unhideWhenUsed="1"/>
+    <w:lsdException w:name="index 8" w:semiHidden="1" w:unhideWhenUsed="1"/>
+    <w:lsdException w:name="index 9" w:semiHidden="1" w:unhideWhenUsed="1"/>
+    <w:lsdException w:name="toc 1" w:semiHidden="1" w:uiPriority="39" w:unhideWhenUsed="1"/>
+    <w:lsdException w:name="toc 2" w:semiHidden="1" w:uiPriority="39" w:unhideWhenUsed="1"/>
+    <w:lsdException w:name="toc 3" w:semiHidden="1" w:uiPriority="39" w:unhideWhenUsed="1"/>
+    <w:lsdException w:name="toc 4" w:semiHidden="1" w:uiPriority="39" w:unhideWhenUsed="1"/>
+    <w:lsdException w:name="toc 5" w:semiHidden="1" w:uiPriority="39" w:unhideWhenUsed="1"/>
+    <w:lsdException w:name="toc 6" w:semiHidden="1" w:uiPriority="39" w:unhideWhenUsed="1"/>
+    <w:lsdException w:name="toc 7" w:semiHidden="1" w:uiPriority="39" w:unhideWhenUsed="1"/>
+    <w:lsdException w:name="toc 8" w:semiHidden="1" w:uiPriority="39" w:unhideWhenUsed="1"/>
+    <w:lsdException w:name="toc 9" w:semiHidden="1" w:uiPriority="39" w:unhideWhenUsed="1"/>
+    <w:lsdException w:name="Normal Indent" w:semiHidden="1" w:unhideWhenUsed="1"/>
+    <w:lsdException w:name="footnote text" w:semiHidden="1" w:unhideWhenUsed="1"/>
+    <w:lsdException w:name="annotation text" w:semiHidden="1" w:unhideWhenUsed="1"/>
+    <w:lsdException w:name="header" w:semiHidden="1" w:unhideWhenUsed="1"/>
+    <w:lsdException w:name="footer" w:semiHidden="1" w:unhideWhenUsed="1"/>
+    <w:lsdException w:name="index heading" w:semiHidden="1" w:unhideWhenUsed="1"/>
+    <w:lsdException w:name="caption" w:semiHidden="1" w:uiPriority="35" w:unhideWhenUsed="1" w:qFormat="1"/>
+    <w:lsdException w:name="table of figures" w:semiHidden="1" w:unhideWhenUsed="1"/>
+    <w:lsdException w:name="envelope address" w:semiHidden="1" w:unhideWhenUsed="1"/>
+    <w:lsdException w:name="envelope return" w:semiHidden="1" w:unhideWhenUsed="1"/>
+    <w:lsdException w:name="footnote reference" w:semiHidden="1" w:unhideWhenUsed="1"/>
+    <w:lsdException w:name="annotation reference" w:semiHidden="1" w:unhideWhenUsed="1"/>
+    <w:lsdException w:name="line number" w:semiHidden="1" w:unhideWhenUsed="1"/>
+    <w:lsdException w:name="page number" w:semiHidden="1" w:unhideWhenUsed="1"/>
+    <w:lsdException w:name="endnote reference" w:semiHidden="1" w:unhideWhenUsed="1"/>
+    <w:lsdException w:name="endnote text" w:semiHidden="1" w:unhideWhenUsed="1"/>
+    <w:lsdException w:name="table of authorities" w:semiHidden="1" w:unhideWhenUsed="1"/>
+    <w:lsdException w:name="macro" w:semiHidden="1" w:unhideWhenUsed="1"/>
+    <w:lsdException w:name="toa heading" w:semiHidden="1" w:unhideWhenUsed="1"/>
+    <w:lsdException w:name="List" w:semiHidden="1" w:unhideWhenUsed="1"/>
+    <w:lsdException w:name="List Bullet" w:semiHidden="1" w:unhideWhenUsed="1"/>
+    <w:lsdException w:name="List Number" w:semiHidden="1" w:unhideWhenUsed="1"/>
+    <w:lsdException w:name="List 2" w:semiHidden="1" w:unhideWhenUsed="1"/>
+    <w:lsdException w:name="List 3" w:semiHidden="1" w:unhideWhenUsed="1"/>
+    <w:lsdException w:name="List 4" w:semiHidden="1" w:unhideWhenUsed="1"/>
+    <w:lsdException w:name="List 5" w:semiHidden="1" w:unhideWhenUsed="1"/>
+    <w:lsdException w:name="List Bullet 2" w:semiHidden="1" w:unhideWhenUsed="1"/>
+    <w:lsdException w:name="List Bullet 3" w:semiHidden="1" w:unhideWhenUsed="1"/>
+    <w:lsdException w:name="List Bullet 4" w:semiHidden="1" w:unhideWhenUsed="1"/>
+    <w:lsdException w:name="List Bullet 5" w:semiHidden="1" w:unhideWhenUsed="1"/>
+    <w:lsdException w:name="List Number 2" w:semiHidden="1" w:unhideWhenUsed="1"/>
+    <w:lsdException w:name="List Number 3" w:semiHidden="1" w:unhideWhenUsed="1"/>
+    <w:lsdException w:name="List Number 4" w:semiHidden="1" w:unhideWhenUsed="1"/>
+    <w:lsdException w:name="List Number 5" w:semiHidden="1" w:unhideWhenUsed="1"/>
+    <w:lsdException w:name="Title" w:uiPriority="10" w:qFormat="1"/>
+    <w:lsdException w:name="Closing" w:semiHidden="1" w:unhideWhenUsed="1"/>
+    <w:lsdException w:name="Signature" w:semiHidden="1" w:unhideWhenUsed="1"/>
+    <w:lsdException w:name="Default Paragraph Font" w:semiHidden="1" w:uiPriority="1" w:unhideWhenUsed="1"/>
+    <w:lsdException w:name="Body Text" w:semiHidden="1" w:unhideWhenUsed="1"/>
+    <w:lsdException w:name="Body Text Indent" w:semiHidden="1" w:unhideWhenUsed="1"/>
+    <w:lsdException w:name="List Continue" w:semiHidden="1" w:unhideWhenUsed="1"/>
+    <w:lsdException w:name="List Continue 2" w:semiHidden="1" w:unhideWhenUsed="1"/>
+    <w:lsdException w:name="List Continue 3" w:semiHidden="1" w:unhideWhenUsed="1"/>
+    <w:lsdException w:name="List Continue 4" w:semiHidden="1" w:unhideWhenUsed="1"/>
+    <w:lsdException w:name="List Continue 5" w:semiHidden="1" w:unhideWhenUsed="1"/>
+    <w:lsdException w:name="Message Header" w:semiHidden="1" w:unhideWhenUsed="1"/>
+    <w:lsdException w:name="Subtitle" w:uiPriority="11" w:qFormat="1"/>
+    <w:lsdException w:name="Salutation" w:semiHidden="1" w:unhideWhenUsed="1"/>
+    <w:lsdException w:name="Date" w:semiHidden="1" w:unhideWhenUsed="1"/>
+    <w:lsdException w:name="Body Text First Indent" w:semiHidden="1" w:unhideWhenUsed="1"/>
+    <w:lsdException w:name="Body Text First Indent 2" w:semiHidden="1" w:unhideWhenUsed="1"/>
+    <w:lsdException w:name="Note Heading" w:semiHidden="1" w:unhideWhenUsed="1"/>
+    <w:lsdException w:name="Body Text 2" w:semiHidden="1" w:unhideWhenUsed="1"/>
+    <w:lsdException w:name="Body Text 3" w:semiHidden="1" w:unhideWhenUsed="1"/>
+    <w:lsdException w:name="Body Text Indent 2" w:semiHidden="1" w:unhideWhenUsed="1"/>
+    <w:lsdException w:name="Body Text Indent 3" w:semiHidden="1" w:unhideWhenUsed="1"/>
+    <w:lsdException w:name="Block Text" w:semiHidden="1" w:unhideWhenUsed="1"/>
+    <w:lsdException w:name="Hyperlink" w:semiHidden="1" w:unhideWhenUsed="1"/>
+    <w:lsdException w:name="FollowedHyperlink" w:semiHidden="1" w:unhideWhenUsed="1"/>
+    <w:lsdException w:name="Strong" w:uiPriority="22" w:qFormat="1"/>
+    <w:lsdException w:name="Emphasis" w:uiPriority="20" w:qFormat="1"/>
+    <w:lsdException w:name="Document Map" w:semiHidden="1" w:unhideWhenUsed="1"/>
+    <w:lsdException w:name="Plain Text" w:semiHidden="1" w:unhideWhenUsed="1"/>
+    <w:lsdException w:name="E-mail Signature" w:semiHidden="1" w:unhideWhenUsed="1"/>
+    <w:lsdException w:name="HTML Top of Form" w:semiHidden="1" w:unhideWhenUsed="1"/>
+    <w:lsdException w:name="HTML Bottom of Form" w:semiHidden="1" w:unhideWhenUsed="1"/>
+    <w:lsdException w:name="Normal (Web)" w:semiHidden="1" w:unhideWhenUsed="1"/>
+    <w:lsdException w:name="HTML Acronym" w:semiHidden="1" w:unhideWhenUsed="1"/>
+    <w:lsdException w:name="HTML Address" w:semiHidden="1" w:unhideWhenUsed="1"/>
+    <w:lsdException w:name="HTML Cite" w:semiHidden="1" w:unhideWhenUsed="1"/>
+    <w:lsdException w:name="HTML Code" w:semiHidden="1" w:unhideWhenUsed="1"/>
+    <w:lsdException w:name="HTML Definition" w:semiHidden="1" w:unhideWhenUsed="1"/>
+    <w:lsdException w:name="HTML Keyboard" w:semiHidden="1" w:unhideWhenUsed="1"/>
+    <w:lsdException w:name="HTML Preformatted" w:semiHidden="1" w:unhideWhenUsed="1"/>
+    <w:lsdException w:name="HTML Sample" w:semiHidden="1" w:unhideWhenUsed="1"/>
+    <w:lsdException w:name="HTML Typewriter" w:semiHidden="1" w:unhideWhenUsed="1"/>
+    <w:lsdException w:name="HTML Variable" w:semiHidden="1" w:unhideWhenUsed="1"/>
+    <w:lsdException w:name="Normal Table" w:semiHidden="1" w:unhideWhenUsed="1"/>
+    <w:lsdException w:name="annotation subject" w:semiHidden="1" w:unhideWhenUsed="1"/>
+    <w:lsdException w:name="No List" w:semiHidden="1" w:unhideWhenUsed="1"/>
+    <w:lsdException w:name="Outline List 1" w:semiHidden="1" w:unhideWhenUsed="1"/>
+    <w:lsdException w:name="Outline List 2" w:semiHidden="1" w:unhideWhenUsed="1"/>
+    <w:lsdException w:name="Outline List 3" w:semiHidden="1" w:unhideWhenUsed="1"/>
+    <w:lsdException w:name="Table Simple 1" w:semiHidden="1" w:unhideWhenUsed="1"/>
+    <w:lsdException w:name="Table Simple 2" w:semiHidden="1" w:unhideWhenUsed="1"/>
+    <w:lsdException w:name="Table Simple 3" w:semiHidden="1" w:unhideWhenUsed="1"/>
+    <w:lsdException w:name="Table Classic 1" w:semiHidden="1" w:unhideWhenUsed="1"/>
+    <w:lsdException w:name="Table Classic 2" w:semiHidden="1" w:unhideWhenUsed="1"/>
+    <w:lsdException w:name="Table Classic 3" w:semiHidden="1" w:unhideWhenUsed="1"/>
+    <w:lsdException w:name="Table Classic 4" w:semiHidden="1" w:unhideWhenUsed="1"/>
+    <w:lsdException w:name="Table Colorful 1" w:semiHidden="1" w:unhideWhenUsed="1"/>
+    <w:lsdException w:name="Table Colorful 2" w:semiHidden="1" w:unhideWhenUsed="1"/>
+    <w:lsdException w:name="Table Colorful 3" w:semiHidden="1" w:unhideWhenUsed="1"/>
+    <w:lsdException w:name="Table Columns 1" w:semiHidden="1" w:unhideWhenUsed="1"/>
+    <w:lsdException w:name="Table Columns 2" w:semiHidden="1" w:unhideWhenUsed="1"/>
+    <w:lsdException w:name="Table Columns 3" w:semiHidden="1" w:unhideWhenUsed="1"/>
+    <w:lsdException w:name="Table Columns 4" w:semiHidden="1" w:unhideWhenUsed="1"/>
+    <w:lsdException w:name="Table Columns 5" w:semiHidden="1" w:unhideWhenUsed="1"/>
+    <w:lsdException w:name="Table Grid 1" w:semiHidden="1" w:unhideWhenUsed="1"/>
+    <w:lsdException w:name="Table Grid 2" w:semiHidden="1" w:unhideWhenUsed="1"/>
+    <w:lsdException w:name="Table Grid 3" w:semiHidden="1" w:unhideWhenUsed="1"/>
+    <w:lsdException w:name="Table Grid 4" w:semiHidden="1" w:unhideWhenUsed="1"/>
+    <w:lsdException w:name="Table Grid 5" w:semiHidden="1" w:unhideWhenUsed="1"/>
+    <w:lsdException w:name="Table Grid 6" w:semiHidden="1" w:unhideWhenUsed="1"/>
+    <w:lsdException w:name="Table Grid 7" w:semiHidden="1" w:unhideWhenUsed="1"/>
+    <w:lsdException w:name="Table Grid 8" w:semiHidden="1" w:unhideWhenUsed="1"/>
+    <w:lsdException w:name="Table List 1" w:semiHidden="1" w:unhideWhenUsed="1"/>
+    <w:lsdException w:name="Table List 2" w:semiHidden="1" w:unhideWhenUsed="1"/>
+    <w:lsdException w:name="Table List 3" w:semiHidden="1" w:unhideWhenUsed="1"/>
+    <w:lsdException w:name="Table List 4" w:semiHidden="1" w:unhideWhenUsed="1"/>
+    <w:lsdException w:name="Table List 5" w:semiHidden="1" w:unhideWhenUsed="1"/>
+    <w:lsdException w:name="Table List 6" w:semiHidden="1" w:unhideWhenUsed="1"/>
+    <w:lsdException w:name="Table List 7" w:semiHidden="1" w:unhideWhenUsed="1"/>
+    <w:lsdException w:name="Table List 8" w:semiHidden="1" w:unhideWhenUsed="1"/>
+    <w:lsdException w:name="Table 3D effects 1" w:semiHidden="1" w:unhideWhenUsed="1"/>
+    <w:lsdException w:name="Table 3D effects 2" w:semiHidden="1" w:unhideWhenUsed="1"/>
+    <w:lsdException w:name="Table 3D effects 3" w:semiHidden="1" w:unhideWhenUsed="1"/>
+    <w:lsdException w:name="Table Contemporary" w:semiHidden="1" w:unhideWhenUsed="1"/>
+    <w:lsdException w:name="Table Elegant" w:semiHidden="1" w:unhideWhenUsed="1"/>
+    <w:lsdException w:name="Table Professional" w:semiHidden="1" w:unhideWhenUsed="1"/>
+    <w:lsdException w:name="Table Subtle 1" w:semiHidden="1" w:unhideWhenUsed="1"/>
+    <w:lsdException w:name="Table Subtle 2" w:semiHidden="1" w:unhideWhenUsed="1"/>
+    <w:lsdException w:name="Table Web 1" w:semiHidden="1" w:unhideWhenUsed="1"/>
+    <w:lsdException w:name="Table Web 2" w:semiHidden="1" w:unhideWhenUsed="1"/>
+    <w:lsdException w:name="Table Web 3" w:semiHidden="1" w:unhideWhenUsed="1"/>
+    <w:lsdException w:name="Balloon Text" w:semiHidden="1" w:unhideWhenUsed="1"/>
+    <w:lsdException w:name="Table Grid" w:semiHidden="1" w:uiPriority="59" w:unhideWhenUsed="1"/>
+    <w:lsdException w:name="Table Theme" w:semiHidden="1" w:unhideWhenUsed="1"/>
+    <w:lsdException w:name="Placeholder Text" w:semiHidden="1"/>
+    <w:lsdException w:name="No Spacing" w:uiPriority="1" w:qFormat="1"/>
+    <w:lsdException w:name="Light Shading" w:uiPriority="60"/>
+    <w:lsdException w:name="Light List" w:uiPriority="61"/>
+    <w:lsdException w:name="Light Grid" w:uiPriority="62"/>
+    <w:lsdException w:name="Medium Shading 1" w:uiPriority="63"/>
+    <w:lsdException w:name="Medium Shading 2" w:uiPriority="64"/>
+    <w:lsdException w:name="Medium List 1" w:uiPriority="65"/>
+    <w:lsdException w:name="Medium List 2" w:uiPriority="66"/>
+    <w:lsdException w:name="Medium Grid 1" w:uiPriority="67"/>
+    <w:lsdException w:name="Medium Grid 2" w:uiPriority="68"/>
+    <w:lsdException w:name="Medium Grid 3" w:uiPriority="69"/>
+    <w:lsdException w:name="Dark List" w:uiPriority="70"/>
+    <w:lsdException w:name="Colorful Shading" w:uiPriority="71"/>
+    <w:lsdException w:name="Colorful List" w:uiPriority="72"/>
+    <w:lsdException w:name="Colorful Grid" w:uiPriority="73"/>
+    <w:lsdException w:name="Light Shading Accent 1" w:uiPriority="60"/>
+    <w:lsdException w:name="Light List Accent 1" w:uiPriority="61"/>
+    <w:lsdException w:name="Light Grid Accent 1" w:uiPriority="62"/>
+    <w:lsdException w:name="Medium Shading 1 Accent 1" w:uiPriority="63"/>
+    <w:lsdException w:name="Medium Shading 2 Accent 1" w:uiPriority="64"/>
+    <w:lsdException w:name="Medium List 1 Accent 1" w:uiPriority="65"/>
+    <w:lsdException w:name="Revision" w:semiHidden="1"/>
+    <w:lsdException w:name="List Paragraph" w:uiPriority="34" w:qFormat="1"/>
+    <w:lsdException w:name="Quote" w:uiPriority="29" w:qFormat="1"/>
+    <w:lsdException w:name="Intense Quote" w:uiPriority="30" w:qFormat="1"/>
+    <w:lsdException w:name="Medium List 2 Accent 1" w:uiPriority="66"/>
+    <w:lsdException w:name="Medium Grid 1 Accent 1" w:uiPriority="67"/>
+    <w:lsdException w:name="Medium Grid 2 Accent 1" w:uiPriority="68"/>
+    <w:lsdException w:name="Medium Grid 3 Accent 1" w:uiPriority="69"/>
+    <w:lsdException w:name="Dark List Accent 1" w:uiPriority="70"/>
+    <w:lsdException w:name="Colorful Shading Accent 1" w:uiPriority="71"/>
+    <w:lsdException w:name="Colorful List Accent 1" w:uiPriority="72"/>
+    <w:lsdException w:name="Colorful Grid Accent 1" w:uiPriority="73"/>
+    <w:lsdException w:name="Light Shading Accent 2" w:uiPriority="60"/>
+    <w:lsdException w:name="Light List Accent 2" w:uiPriority="61"/>
+    <w:lsdException w:name="Light Grid Accent 2" w:uiPriority="62"/>
+    <w:lsdException w:name="Medium Shading 1 Accent 2" w:uiPriority="63"/>
+    <w:lsdException w:name="Medium Shading 2 Accent 2" w:uiPriority="64"/>
+    <w:lsdException w:name="Medium List 1 Accent 2" w:uiPriority="65"/>
+    <w:lsdException w:name="Medium List 2 Accent 2" w:uiPriority="66"/>
+    <w:lsdException w:name="Medium Grid 1 Accent 2" w:uiPriority="67"/>
+    <w:lsdException w:name="Medium Grid 2 Accent 2" w:uiPriority="68"/>
+    <w:lsdException w:name="Medium Grid 3 Accent 2" w:uiPriority="69"/>
+    <w:lsdException w:name="Dark List Accent 2" w:uiPriority="70"/>
+    <w:lsdException w:name="Colorful Shading Accent 2" w:uiPriority="71"/>
+    <w:lsdException w:name="Colorful List Accent 2" w:uiPriority="72"/>
+    <w:lsdException w:name="Colorful Grid Accent 2" w:uiPriority="73"/>
+    <w:lsdException w:name="Light Shading Accent 3" w:uiPriority="60"/>
+    <w:lsdException w:name="Light List Accent 3" w:uiPriority="61"/>
+    <w:lsdException w:name="Light Grid Accent 3" w:uiPriority="62"/>
+    <w:lsdException w:name="Medium Shading 1 Accent 3" w:uiPriority="63"/>
+    <w:lsdException w:name="Medium Shading 2 Accent 3" w:uiPriority="64"/>
+    <w:lsdException w:name="Medium List 1 Accent 3" w:uiPriority="65"/>
+    <w:lsdException w:name="Medium List 2 Accent 3" w:uiPriority="66"/>
+    <w:lsdException w:name="Medium Grid 1 Accent 3" w:uiPriority="67"/>
+    <w:lsdException w:name="Medium Grid 2 Accent 3" w:uiPriority="68"/>
+    <w:lsdException w:name="Medium Grid 3 Accent 3" w:uiPriority="69"/>
+    <w:lsdException w:name="Dark List Accent 3" w:uiPriority="70"/>
+    <w:lsdException w:name="Colorful Shading Accent 3" w:uiPriority="71"/>
+    <w:lsdException w:name="Colorful List Accent 3" w:uiPriority="72"/>
+    <w:lsdException w:name="Colorful Grid Accent 3" w:uiPriority="73"/>
+    <w:lsdException w:name="Light Shading Accent 4" w:uiPriority="60"/>
+    <w:lsdException w:name="Light List Accent 4" w:uiPriority="61"/>
+    <w:lsdException w:name="Light Grid Accent 4" w:uiPriority="62"/>
+    <w:lsdException w:name="Medium Shading 1 Accent 4" w:uiPriority="63"/>
+    <w:lsdException w:name="Medium Shading 2 Accent 4" w:uiPriority="64"/>
+    <w:lsdException w:name="Medium List 1 Accent 4" w:uiPriority="65"/>
+    <w:lsdException w:name="Medium List 2 Accent 4" w:uiPriority="66"/>
+    <w:lsdException w:name="Medium Grid 1 Accent 4" w:uiPriority="67"/>
+    <w:lsdException w:name="Medium Grid 2 Accent 4" w:uiPriority="68"/>
+    <w:lsdException w:name="Medium Grid 3 Accent 4" w:uiPriority="69"/>
+    <w:lsdException w:name="Dark List Accent 4" w:uiPriority="70"/>
+    <w:lsdException w:name="Colorful Shading Accent 4" w:uiPriority="71"/>
+    <w:lsdException w:name="Colorful List Accent 4" w:uiPriority="72"/>
+    <w:lsdException w:name="Colorful Grid Accent 4" w:uiPriority="73"/>
+    <w:lsdException w:name="Light Shading Accent 5" w:uiPriority="60"/>
+    <w:lsdException w:name="Light List Accent 5" w:uiPriority="61"/>
+    <w:lsdException w:name="Light Grid Accent 5" w:uiPriority="62"/>
+    <w:lsdException w:name="Medium Shading 1 Accent 5" w:uiPriority="63"/>
+    <w:lsdException w:name="Medium Shading 2 Accent 5" w:uiPriority="64"/>
+    <w:lsdException w:name="Medium List 1 Accent 5" w:uiPriority="65"/>
+    <w:lsdException w:name="Medium List 2 Accent 5" w:uiPriority="66"/>
+    <w:lsdException w:name="Medium Grid 1 Accent 5" w:uiPriority="67"/>
+    <w:lsdException w:name="Medium Grid 2 Accent 5" w:uiPriority="68"/>
+    <w:lsdException w:name="Medium Grid 3 Accent 5" w:uiPriority="69"/>
+    <w:lsdException w:name="Dark List Accent 5" w:uiPriority="70"/>
+    <w:lsdException w:name="Colorful Shading Accent 5" w:uiPriority="71"/>
+    <w:lsdException w:name="Colorful List Accent 5" w:uiPriority="72"/>
+    <w:lsdException w:name="Colorful Grid Accent 5" w:uiPriority="73"/>
+    <w:lsdException w:name="Light Shading Accent 6" w:uiPriority="60"/>
+    <w:lsdException w:name="Light List Accent 6" w:uiPriority="61"/>
+    <w:lsdException w:name="Light Grid Accent 6" w:uiPriority="62"/>
+    <w:lsdException w:name="Medium Shading 1 Accent 6" w:uiPriority="63"/>
+    <w:lsdException w:name="Medium Shading 2 Accent 6" w:uiPriority="64"/>
+    <w:lsdException w:name="Medium List 1 Accent 6" w:uiPriority="65"/>
+    <w:lsdException w:name="Medium List 2 Accent 6" w:uiPriority="66"/>
+    <w:lsdException w:name="Medium Grid 1 Accent 6" w:uiPriority="67"/>
+    <w:lsdException w:name="Medium Grid 2 Accent 6" w:uiPriority="68"/>
+    <w:lsdException w:name="Medium Grid 3 Accent 6" w:uiPriority="69"/>
+    <w:lsdException w:name="Dark List Accent 6" w:uiPriority="70"/>
+    <w:lsdException w:name="Colorful Shading Accent 6" w:uiPriority="71"/>
+    <w:lsdException w:name="Colorful List Accent 6" w:uiPriority="72"/>
+    <w:lsdException w:name="Colorful Grid Accent 6" w:uiPriority="73"/>
+    <w:lsdException w:name="Subtle Emphasis" w:uiPriority="19" w:qFormat="1"/>
+    <w:lsdException w:name="Intense Emphasis" w:uiPriority="21" w:qFormat="1"/>
+    <w:lsdException w:name="Subtle Reference" w:uiPriority="31" w:qFormat="1"/>
+    <w:lsdException w:name="Intense Reference" w:uiPriority="32" w:qFormat="1"/>
+    <w:lsdException w:name="Book Title" w:uiPriority="33" w:qFormat="1"/>
+    <w:lsdException w:name="Bibliography" w:semiHidden="1" w:uiPriority="37" w:unhideWhenUsed="1"/>
+    <w:lsdException w:name="TOC Heading" w:semiHidden="1" w:uiPriority="39" w:unhideWhenUsed="1" w:qFormat="1"/>
+    <w:lsdException w:name="Plain Table 1" w:uiPriority="41"/>
+    <w:lsdException w:name="Plain Table 2" w:uiPriority="42"/>
+    <w:lsdException w:name="Plain Table 3" w:uiPriority="43"/>
+    <w:lsdException w:name="Plain Table 4" w:uiPriority="44"/>
+    <w:lsdException w:name="Plain Table 5" w:uiPriority="45"/>
+    <w:lsdException w:name="Grid Table Light" w:uiPriority="40"/>
+    <w:lsdException w:name="Grid Table 1 Light" w:uiPriority="46"/>
+    <w:lsdException w:name="Grid Table 2" w:uiPriority="47"/>
+    <w:lsdException w:name="Grid Table 3" w:uiPriority="48"/>
+    <w:lsdException w:name="Grid Table 4" w:uiPriority="49"/>
+    <w:lsdException w:name="Grid Table 5 Dark" w:uiPriority="50"/>
+    <w:lsdException w:name="Grid Table 6 Colorful" w:uiPriority="51"/>
+    <w:lsdException w:name="Grid Table 7 Colorful" w:uiPriority="52"/>
+    <w:lsdException w:name="Grid Table 1 Light Accent 1" w:uiPriority="46"/>
+    <w:lsdException w:name="Grid Table 2 Accent 1" w:uiPriority="47"/>
+    <w:lsdException w:name="Grid Table 3 Accent 1" w:uiPriority="48"/>
+    <w:lsdException w:name="Grid Table 4 Accent 1" w:uiPriority="49"/>
+    <w:lsdException w:name="Grid Table 5 Dark Accent 1" w:uiPriority="50"/>
+    <w:lsdException w:name="Grid Table 6 Colorful Accent 1" w:uiPriority="51"/>
+    <w:lsdException w:name="Grid Table 7 Colorful Accent 1" w:uiPriority="52"/>
+    <w:lsdException w:name="Grid Table 1 Light Accent 2" w:uiPriority="46"/>
+    <w:lsdException w:name="Grid Table 2 Accent 2" w:uiPriority="47"/>
+    <w:lsdException w:name="Grid Table 3 Accent 2" w:uiPriority="48"/>
+    <w:lsdException w:name="Grid Table 4 Accent 2" w:uiPriority="49"/>
+    <w:lsdException w:name="Grid Table 5 Dark Accent 2" w:uiPriority="50"/>
+    <w:lsdException w:name="Grid Table 6 Colorful Accent 2" w:uiPriority="51"/>
+    <w:lsdException w:name="Grid Table 7 Colorful Accent 2" w:uiPriority="52"/>
+    <w:lsdException w:name="Grid Table 1 Light Accent 3" w:uiPriority="46"/>
+    <w:lsdException w:name="Grid Table 2 Accent 3" w:uiPriority="47"/>
+    <w:lsdException w:name="Grid Table 3 Accent 3" w:uiPriority="48"/>
+    <w:lsdException w:name="Grid Table 4 Accent 3" w:uiPriority="49"/>
+    <w:lsdException w:name="Grid Table 5 Dark Accent 3" w:uiPriority="50"/>
+    <w:lsdException w:name="Grid Table 6 Colorful Accent 3" w:uiPriority="51"/>
+    <w:lsdException w:name="Grid Table 7 Colorful Accent 3" w:uiPriority="52"/>
+    <w:lsdException w:name="Grid Table 1 Light Accent 4" w:uiPriority="46"/>
+    <w:lsdException w:name="Grid Table 2 Accent 4" w:uiPriority="47"/>
+    <w:lsdException w:name="Grid Table 3 Accent 4" w:uiPriority="48"/>
+    <w:lsdException w:name="Grid Table 4 Accent 4" w:uiPriority="49"/>
+    <w:lsdException w:name="Grid Table 5 Dark Accent 4" w:uiPriority="50"/>
+    <w:lsdException w:name="Grid Table 6 Colorful Accent 4" w:uiPriority="51"/>
+    <w:lsdException w:name="Grid Table 7 Colorful Accent 4" w:uiPriority="52"/>
+    <w:lsdException w:name="Grid Table 1 Light Accent 5" w:uiPriority="46"/>
+    <w:lsdException w:name="Grid Table 2 Accent 5" w:uiPriority="47"/>
+    <w:lsdException w:name="Grid Table 3 Accent 5" w:uiPriority="48"/>
+    <w:lsdException w:name="Grid Table 4 Accent 5" w:uiPriority="49"/>
+    <w:lsdException w:name="Grid Table 5 Dark Accent 5" w:uiPriority="50"/>
+    <w:lsdException w:name="Grid Table 6 Colorful Accent 5" w:uiPriority="51"/>
+    <w:lsdException w:name="Grid Table 7 Colorful Accent 5" w:uiPriority="52"/>
+    <w:lsdException w:name="Grid Table 1 Light Accent 6" w:uiPriority="46"/>
+    <w:lsdException w:name="Grid Table 2 Accent 6" w:uiPriority="47"/>
+    <w:lsdException w:name="Grid Table 3 Accent 6" w:uiPriority="48"/>
+    <w:lsdException w:name="Grid Table 4 Accent 6" w:uiPriority="49"/>
+    <w:lsdException w:name="Grid Table 5 Dark Accent 6" w:uiPriority="50"/>
+    <w:lsdException w:name="Grid Table 6 Colorful Accent 6" w:uiPriority="51"/>
+    <w:lsdException w:name="Grid Table 7 Colorful Accent 6" w:uiPriority="52"/>
+    <w:lsdException w:name="List Table 1 Light" w:uiPriority="46"/>
+    <w:lsdException w:name="List Table 2" w:uiPriority="47"/>
+    <w:lsdException w:name="List Table 3" w:uiPriority="48"/>
+    <w:lsdException w:name="List Table 4" w:uiPriority="49"/>
+    <w:lsdException w:name="List Table 5 Dark" w:uiPriority="50"/>
+    <w:lsdException w:name="List Table 6 Colorful" w:uiPriority="51"/>
+    <w:lsdException w:name="List Table 7 Colorful" w:uiPriority="52"/>
+    <w:lsdException w:name="List Table 1 Light Accent 1" w:uiPriority="46"/>
+    <w:lsdException w:name="List Table 2 Accent 1" w:uiPriority="47"/>
+    <w:lsdException w:name="List Table 3 Accent 1" w:uiPriority="48"/>
+    <w:lsdException w:name="List Table 4 Accent 1" w:uiPriority="49"/>
+    <w:lsdException w:name="List Table 5 Dark Accent 1" w:uiPriority="50"/>
+    <w:lsdException w:name="List Table 6 Colorful Accent 1" w:uiPriority="51"/>
+    <w:lsdException w:name="List Table 7 Colorful Accent 1" w:uiPriority="52"/>
+    <w:lsdException w:name="List Table 1 Light Accent 2" w:uiPriority="46"/>
+    <w:lsdException w:name="List Table 2 Accent 2" w:uiPriority="47"/>
+    <w:lsdException w:name="List Table 3 Accent 2" w:uiPriority="48"/>
+    <w:lsdException w:name="List Table 4 Accent 2" w:uiPriority="49"/>
+    <w:lsdException w:name="List Table 5 Dark Accent 2" w:uiPriority="50"/>
+    <w:lsdException w:name="List Table 6 Colorful Accent 2" w:uiPriority="51"/>
+    <w:lsdException w:name="List Table 7 Colorful Accent 2" w:uiPriority="52"/>
+    <w:lsdException w:name="List Table 1 Light Accent 3" w:uiPriority="46"/>
+    <w:lsdException w:name="List Table 2 Accent 3" w:uiPriority="47"/>
+    <w:lsdException w:name="List Table 3 Accent 3" w:uiPriority="48"/>
+    <w:lsdException w:name="List Table 4 Accent 3" w:uiPriority="49"/>
+    <w:lsdException w:name="List Table 5 Dark Accent 3" w:uiPriority="50"/>
+    <w:lsdException w:name="List Table 6 Colorful Accent 3" w:uiPriority="51"/>
+    <w:lsdException w:name="List Table 7 Colorful Accent 3" w:uiPriority="52"/>
+    <w:lsdException w:name="List Table 1 Light Accent 4" w:uiPriority="46"/>
+    <w:lsdException w:name="List Table 2 Accent 4" w:uiPriority="47"/>
+    <w:lsdException w:name="List Table 3 Accent 4" w:uiPriority="48"/>
+    <w:lsdException w:name="List Table 4 Accent 4" w:uiPriority="49"/>
+    <w:lsdException w:name="List Table 5 Dark Accent 4" w:uiPriority="50"/>
+    <w:lsdException w:name="List Table 6 Colorful Accent 4" w:uiPriority="51"/>
+    <w:lsdException w:name="List Table 7 Colorful Accent 4" w:uiPriority="52"/>
+    <w:lsdException w:name="List Table 1 Light Accent 5" w:uiPriority="46"/>
+    <w:lsdException w:name="List Table 2 Accent 5" w:uiPriority="47"/>
+    <w:lsdException w:name="List Table 3 Accent 5" w:uiPriority="48"/>
+    <w:lsdException w:name="List Table 4 Accent 5" w:uiPriority="49"/>
+    <w:lsdException w:name="List Table 5 Dark Accent 5" w:uiPriority="50"/>
+    <w:lsdException w:name="List Table 6 Colorful Accent 5" w:uiPriority="51"/>
+    <w:lsdException w:name="List Table 7 Colorful Accent 5" w:uiPriority="52"/>
+    <w:lsdException w:name="List Table 1 Light Accent 6" w:uiPriority="46"/>
+    <w:lsdException w:name="List Table 2 Accent 6" w:uiPriority="47"/>
+    <w:lsdException w:name="List Table 3 Accent 6" w:uiPriority="48"/>
+    <w:lsdException w:name="List Table 4 Accent 6" w:uiPriority="49"/>
+    <w:lsdException w:name="List Table 5 Dark Accent 6" w:uiPriority="50"/>
+    <w:lsdException w:name="List Table 6 Colorful Accent 6" w:uiPriority="51"/>
+    <w:lsdException w:name="List Table 7 Colorful Accent 6" w:uiPriority="52"/>
+    <w:lsdException w:name="Mention" w:semiHidden="1" w:unhideWhenUsed="1"/>
+    <w:lsdException w:name="Smart Hyperlink" w:semiHidden="1" w:unhideWhenUsed="1"/>
+    <w:lsdException w:name="Hashtag" w:semiHidden="1" w:unhideWhenUsed="1"/>
+    <w:lsdException w:name="Unresolved Mention" w:semiHidden="1" w:unhideWhenUsed="1"/>
+    <w:lsdException w:name="Smart Link" w:semiHidden="1" w:unhideWhenUsed="1"/>
   </w:latentStyles>
   <w:style w:type="paragraph" w:default="1" w:styleId="Normal">
     <w:name w:val="Normal"/>

</xml_diff>

<commit_message>
uodated temps and ms
</commit_message>
<xml_diff>
--- a/reviewer comments EL.docx
+++ b/reviewer comments EL.docx
@@ -1798,25 +1798,7 @@
           <w:sz w:val="24"/>
           <w:szCs w:val="24"/>
         </w:rPr>
-        <w:t>• Page 5; Line 35-37: Why are per capita predation rates for impala higher in habitats with more physical complexity? Also, wild dogs might indeed be seeking shade more during hot weather</w:t>
-      </w:r>
-      <w:bookmarkStart w:id="3" w:name="_GoBack"/>
-      <w:r>
-        <w:rPr>
-          <w:rFonts w:eastAsia="Times New Roman"/>
-          <w:sz w:val="24"/>
-          <w:szCs w:val="24"/>
-        </w:rPr>
-        <w:t xml:space="preserve">, but are they actually hunting more in the shade? Presumably </w:t>
-      </w:r>
-      <w:bookmarkEnd w:id="3"/>
-      <w:r>
-        <w:rPr>
-          <w:rFonts w:eastAsia="Times New Roman"/>
-          <w:sz w:val="24"/>
-          <w:szCs w:val="24"/>
-        </w:rPr>
-        <w:t>wild dogs have evolved to hunt more effectively in open habitats, so it would surprise me if temperature fundamentally alters the aspects of trophic interactions that initially selected for dogs to hunt in open habitats (i.e. increased visibility, reduced shelter for prey to hide).</w:t>
+        <w:t>• Page 5; Line 35-37: Why are per capita predation rates for impala higher in habitats with more physical complexity? Also, wild dogs might indeed be seeking shade more during hot weather, but are they actually hunting more in the shade? Presumably wild dogs have evolved to hunt more effectively in open habitats, so it would surprise me if temperature fundamentally alters the aspects of trophic interactions that initially selected for dogs to hunt in open habitats (i.e. increased visibility, reduced shelter for prey to hide).</w:t>
       </w:r>
       <w:r>
         <w:rPr>
@@ -1871,11 +1853,10 @@
         </w:rPr>
         <w:br/>
       </w:r>
-      <w:commentRangeStart w:id="4"/>
-      <w:r>
-        <w:rPr>
-          <w:rFonts w:eastAsia="Times New Roman"/>
-          <w:color w:val="FF0000"/>
+      <w:commentRangeStart w:id="3"/>
+      <w:r>
+        <w:rPr>
+          <w:rFonts w:eastAsia="Times New Roman"/>
           <w:sz w:val="24"/>
           <w:szCs w:val="24"/>
         </w:rPr>
@@ -1889,13 +1870,19 @@
           <w:szCs w:val="24"/>
         </w:rPr>
         <w:br/>
+      </w:r>
+      <w:r>
+        <w:rPr>
+          <w:rFonts w:eastAsia="Times New Roman"/>
+          <w:sz w:val="24"/>
+          <w:szCs w:val="24"/>
+        </w:rPr>
         <w:t xml:space="preserve">• Page 7; Line 26-46: The relationship of the tracking data to the </w:t>
       </w:r>
       <w:proofErr w:type="spellStart"/>
       <w:r>
         <w:rPr>
           <w:rFonts w:eastAsia="Times New Roman"/>
-          <w:color w:val="FF0000"/>
           <w:sz w:val="24"/>
           <w:szCs w:val="24"/>
         </w:rPr>
@@ -1905,18 +1892,17 @@
       <w:r>
         <w:rPr>
           <w:rFonts w:eastAsia="Times New Roman"/>
-          <w:color w:val="FF0000"/>
           <w:sz w:val="24"/>
           <w:szCs w:val="24"/>
         </w:rPr>
         <w:t xml:space="preserve"> data to the meteorological data for the wild dogs is unclear to me. Primarily, it’s unclear to me whether these data were all collected from the same set of individuals or not.</w:t>
       </w:r>
-      <w:commentRangeEnd w:id="4"/>
+      <w:commentRangeEnd w:id="3"/>
       <w:r>
         <w:rPr>
           <w:rStyle w:val="CommentReference"/>
         </w:rPr>
-        <w:commentReference w:id="4"/>
+        <w:commentReference w:id="3"/>
       </w:r>
       <w:r>
         <w:rPr>
@@ -2570,7 +2556,6 @@
       <w:r>
         <w:rPr>
           <w:rFonts w:eastAsia="Times New Roman"/>
-          <w:color w:val="FF0000"/>
           <w:sz w:val="24"/>
           <w:szCs w:val="24"/>
         </w:rPr>
@@ -2581,7 +2566,6 @@
       <w:r>
         <w:rPr>
           <w:rFonts w:eastAsia="Times New Roman"/>
-          <w:color w:val="FF0000"/>
           <w:sz w:val="24"/>
           <w:szCs w:val="24"/>
         </w:rPr>
@@ -2591,7 +2575,6 @@
       <w:r>
         <w:rPr>
           <w:rFonts w:eastAsia="Times New Roman"/>
-          <w:color w:val="FF0000"/>
           <w:sz w:val="24"/>
           <w:szCs w:val="24"/>
         </w:rPr>
@@ -2601,7 +2584,6 @@
       <w:r>
         <w:rPr>
           <w:rFonts w:eastAsia="Times New Roman"/>
-          <w:color w:val="FF0000"/>
           <w:sz w:val="24"/>
           <w:szCs w:val="24"/>
         </w:rPr>
@@ -2611,7 +2593,6 @@
       <w:r>
         <w:rPr>
           <w:rFonts w:eastAsia="Times New Roman"/>
-          <w:color w:val="FF0000"/>
           <w:sz w:val="24"/>
           <w:szCs w:val="24"/>
         </w:rPr>
@@ -2855,39 +2836,34 @@
           <w:szCs w:val="24"/>
         </w:rPr>
         <w:br/>
-      </w:r>
-      <w:commentRangeStart w:id="5"/>
-      <w:r>
-        <w:rPr>
-          <w:rFonts w:eastAsia="Times New Roman"/>
-          <w:sz w:val="24"/>
-          <w:szCs w:val="24"/>
-        </w:rPr>
         <w:t>Page 11, line 23: Why is rainfall phase included in the habitat analysis but not the activity analysis?</w:t>
       </w:r>
-      <w:commentRangeEnd w:id="5"/>
-      <w:r>
-        <w:rPr>
-          <w:rStyle w:val="CommentReference"/>
-        </w:rPr>
-        <w:commentReference w:id="5"/>
-      </w:r>
-      <w:r>
-        <w:rPr>
-          <w:rFonts w:eastAsia="Times New Roman"/>
-          <w:sz w:val="24"/>
-          <w:szCs w:val="24"/>
-        </w:rPr>
-        <w:br/>
-      </w:r>
-      <w:r>
-        <w:rPr>
-          <w:rFonts w:eastAsia="Times New Roman"/>
-          <w:sz w:val="24"/>
-          <w:szCs w:val="24"/>
-        </w:rPr>
-        <w:br/>
-        <w:t xml:space="preserve">Page 11, lines 25-35: This differs substantially from the predictions in the introduction. The intro (Scenario 4) leads the reader to believe that the rate of overheating will be </w:t>
+      <w:r>
+        <w:rPr>
+          <w:rFonts w:eastAsia="Times New Roman"/>
+          <w:sz w:val="24"/>
+          <w:szCs w:val="24"/>
+        </w:rPr>
+        <w:br/>
+      </w:r>
+      <w:r>
+        <w:rPr>
+          <w:rFonts w:eastAsia="Times New Roman"/>
+          <w:sz w:val="24"/>
+          <w:szCs w:val="24"/>
+        </w:rPr>
+        <w:br/>
+        <w:t>Page 11, lines 25-35: This differs substantially from the predictions in the introduction. The intro (Scenario 4) leads t</w:t>
+      </w:r>
+      <w:bookmarkStart w:id="4" w:name="_GoBack"/>
+      <w:bookmarkEnd w:id="4"/>
+      <w:r>
+        <w:rPr>
+          <w:rFonts w:eastAsia="Times New Roman"/>
+          <w:sz w:val="24"/>
+          <w:szCs w:val="24"/>
+        </w:rPr>
+        <w:t xml:space="preserve">he reader to believe that the rate of overheating will be </w:t>
       </w:r>
       <w:proofErr w:type="spellStart"/>
       <w:r>
@@ -2977,7 +2953,6 @@
       <w:r>
         <w:rPr>
           <w:rFonts w:eastAsia="Times New Roman"/>
-          <w:color w:val="FF0000"/>
           <w:sz w:val="24"/>
           <w:szCs w:val="24"/>
         </w:rPr>
@@ -2987,7 +2962,6 @@
       <w:r>
         <w:rPr>
           <w:rFonts w:eastAsia="Times New Roman"/>
-          <w:color w:val="FF0000"/>
           <w:sz w:val="24"/>
           <w:szCs w:val="24"/>
         </w:rPr>
@@ -2997,7 +2971,6 @@
       <w:r>
         <w:rPr>
           <w:rFonts w:eastAsia="Times New Roman"/>
-          <w:color w:val="FF0000"/>
           <w:sz w:val="24"/>
           <w:szCs w:val="24"/>
         </w:rPr>
@@ -3149,7 +3122,7 @@
       </w:r>
     </w:p>
   </w:comment>
-  <w:comment w:id="4" w:author="Daniella Rabaiotti" w:date="2020-01-28T16:56:00Z" w:initials="DR">
+  <w:comment w:id="3" w:author="Daniella Rabaiotti" w:date="2020-01-28T16:56:00Z" w:initials="DR">
     <w:p>
       <w:pPr>
         <w:pStyle w:val="CommentText"/>
@@ -3168,25 +3141,6 @@
       <w:pPr>
         <w:pStyle w:val="CommentText"/>
       </w:pPr>
-    </w:p>
-  </w:comment>
-  <w:comment w:id="5" w:author="Daniella Rabaiotti" w:date="2020-02-19T14:28:00Z" w:initials="DR">
-    <w:p>
-      <w:pPr>
-        <w:pStyle w:val="CommentText"/>
-      </w:pPr>
-      <w:r>
-        <w:rPr>
-          <w:rStyle w:val="CommentReference"/>
-        </w:rPr>
-        <w:annotationRef/>
-      </w:r>
-      <w:r>
-        <w:t>Add table of justification to SI</w:t>
-      </w:r>
-      <w:r>
-        <w:t>.</w:t>
-      </w:r>
     </w:p>
   </w:comment>
 </w:comments>
@@ -3198,7 +3152,6 @@
   <w15:commentEx w15:paraId="56B1B88C" w15:done="0"/>
   <w15:commentEx w15:paraId="144F9793" w15:done="0"/>
   <w15:commentEx w15:paraId="7FF02A13" w15:done="0"/>
-  <w15:commentEx w15:paraId="4D6E61BD" w15:done="0"/>
 </w15:commentsEx>
 </file>
 
@@ -3208,7 +3161,6 @@
   <w16cid:commentId w16cid:paraId="56B1B88C" w16cid:durableId="21FA279F"/>
   <w16cid:commentId w16cid:paraId="144F9793" w16cid:durableId="21FA27A0"/>
   <w16cid:commentId w16cid:paraId="7FF02A13" w16cid:durableId="21DAE62D"/>
-  <w16cid:commentId w16cid:paraId="4D6E61BD" w16cid:durableId="21FA27A3"/>
 </w16cid:commentsIds>
 </file>
 
@@ -3563,7 +3515,7 @@
     <w:lsdException w:name="Table Web 2" w:semiHidden="1" w:unhideWhenUsed="1"/>
     <w:lsdException w:name="Table Web 3" w:semiHidden="1" w:unhideWhenUsed="1"/>
     <w:lsdException w:name="Balloon Text" w:semiHidden="1" w:unhideWhenUsed="1"/>
-    <w:lsdException w:name="Table Grid" w:semiHidden="1" w:uiPriority="59" w:unhideWhenUsed="1"/>
+    <w:lsdException w:name="Table Grid" w:uiPriority="59"/>
     <w:lsdException w:name="Table Theme" w:semiHidden="1" w:unhideWhenUsed="1"/>
     <w:lsdException w:name="Placeholder Text" w:semiHidden="1"/>
     <w:lsdException w:name="No Spacing" w:uiPriority="1" w:qFormat="1"/>

</xml_diff>